<commit_message>
Montando a estrutura do futuro sistema
</commit_message>
<xml_diff>
--- a/Métricas/Métricas_PontosFuncao.docx
+++ b/Métricas/Métricas_PontosFuncao.docx
@@ -1,6 +1,6 @@
 
 <file path=word/document.xml><?xml version="1.0" encoding="utf-8"?>
-<w:document xmlns:wpc="http://schemas.microsoft.com/office/word/2010/wordprocessingCanvas" xmlns:cx="http://schemas.microsoft.com/office/drawing/2014/chartex" xmlns:cx1="http://schemas.microsoft.com/office/drawing/2015/9/8/chartex" xmlns:cx2="http://schemas.microsoft.com/office/drawing/2015/10/21/chartex" xmlns:cx3="http://schemas.microsoft.com/office/drawing/2016/5/9/chartex" xmlns:cx4="http://schemas.microsoft.com/office/drawing/2016/5/10/chartex" xmlns:cx5="http://schemas.microsoft.com/office/drawing/2016/5/11/chartex" xmlns:cx6="http://schemas.microsoft.com/office/drawing/2016/5/12/chartex" xmlns:cx7="http://schemas.microsoft.com/office/drawing/2016/5/13/chartex" xmlns:cx8="http://schemas.microsoft.com/office/drawing/2016/5/14/chartex" xmlns:mc="http://schemas.openxmlformats.org/markup-compatibility/2006" xmlns:aink="http://schemas.microsoft.com/office/drawing/2016/ink" xmlns:am3d="http://schemas.microsoft.com/office/drawing/2017/model3d" xmlns:o="urn:schemas-microsoft-com:office:office" xmlns:oel="http://schemas.microsoft.com/office/2019/extlst" xmlns:r="http://schemas.openxmlformats.org/officeDocument/2006/relationships" xmlns:m="http://schemas.openxmlformats.org/officeDocument/2006/math" xmlns:v="urn:schemas-microsoft-com:vml" xmlns:wp14="http://schemas.microsoft.com/office/word/2010/wordprocessingDrawing" xmlns:wp="http://schemas.openxmlformats.org/drawingml/2006/wordprocessingDrawing" xmlns:w10="urn:schemas-microsoft-com:office:word" xmlns:w="http://schemas.openxmlformats.org/wordprocessingml/2006/main" xmlns:w14="http://schemas.microsoft.com/office/word/2010/wordml" xmlns:w15="http://schemas.microsoft.com/office/word/2012/wordml" xmlns:w16cex="http://schemas.microsoft.com/office/word/2018/wordml/cex" xmlns:w16cid="http://schemas.microsoft.com/office/word/2016/wordml/cid" xmlns:w16="http://schemas.microsoft.com/office/word/2018/wordml" xmlns:w16du="http://schemas.microsoft.com/office/word/2023/wordml/word16du" xmlns:w16sdtdh="http://schemas.microsoft.com/office/word/2020/wordml/sdtdatahash" xmlns:w16se="http://schemas.microsoft.com/office/word/2015/wordml/symex" xmlns:wpg="http://schemas.microsoft.com/office/word/2010/wordprocessingGroup" xmlns:wpi="http://schemas.microsoft.com/office/word/2010/wordprocessingInk" xmlns:wne="http://schemas.microsoft.com/office/word/2006/wordml" xmlns:wps="http://schemas.microsoft.com/office/word/2010/wordprocessingShape" mc:Ignorable="w14 w15 w16se w16cid w16 w16cex w16sdtdh wp14">
+<w:document xmlns:wpc="http://schemas.microsoft.com/office/word/2010/wordprocessingCanvas" xmlns:cx="http://schemas.microsoft.com/office/drawing/2014/chartex" xmlns:cx1="http://schemas.microsoft.com/office/drawing/2015/9/8/chartex" xmlns:cx2="http://schemas.microsoft.com/office/drawing/2015/10/21/chartex" xmlns:cx3="http://schemas.microsoft.com/office/drawing/2016/5/9/chartex" xmlns:cx4="http://schemas.microsoft.com/office/drawing/2016/5/10/chartex" xmlns:cx5="http://schemas.microsoft.com/office/drawing/2016/5/11/chartex" xmlns:cx6="http://schemas.microsoft.com/office/drawing/2016/5/12/chartex" xmlns:cx7="http://schemas.microsoft.com/office/drawing/2016/5/13/chartex" xmlns:cx8="http://schemas.microsoft.com/office/drawing/2016/5/14/chartex" xmlns:mc="http://schemas.openxmlformats.org/markup-compatibility/2006" xmlns:aink="http://schemas.microsoft.com/office/drawing/2016/ink" xmlns:am3d="http://schemas.microsoft.com/office/drawing/2017/model3d" xmlns:o="urn:schemas-microsoft-com:office:office" xmlns:r="http://schemas.openxmlformats.org/officeDocument/2006/relationships" xmlns:m="http://schemas.openxmlformats.org/officeDocument/2006/math" xmlns:v="urn:schemas-microsoft-com:vml" xmlns:wp14="http://schemas.microsoft.com/office/word/2010/wordprocessingDrawing" xmlns:wp="http://schemas.openxmlformats.org/drawingml/2006/wordprocessingDrawing" xmlns:w10="urn:schemas-microsoft-com:office:word" xmlns:w="http://schemas.openxmlformats.org/wordprocessingml/2006/main" xmlns:w14="http://schemas.microsoft.com/office/word/2010/wordml" xmlns:w15="http://schemas.microsoft.com/office/word/2012/wordml" xmlns:w16cid="http://schemas.microsoft.com/office/word/2016/wordml/cid" xmlns:w16se="http://schemas.microsoft.com/office/word/2015/wordml/symex" xmlns:wpg="http://schemas.microsoft.com/office/word/2010/wordprocessingGroup" xmlns:wpi="http://schemas.microsoft.com/office/word/2010/wordprocessingInk" xmlns:wne="http://schemas.microsoft.com/office/word/2006/wordml" xmlns:wps="http://schemas.microsoft.com/office/word/2010/wordprocessingShape" mc:Ignorable="w14 w15 w16se w16cid wp14">
   <w:body>
     <w:p>
       <w:pPr>
@@ -21,7 +21,7 @@
           <w:sz w:val="24"/>
           <w:szCs w:val="24"/>
         </w:rPr>
-        <w:t>FATEC – CAMPINAS</w:t>
+        <w:t>ATEC – CAMPINAS</w:t>
       </w:r>
     </w:p>
     <w:p>
@@ -226,17 +226,7 @@
           <w:sz w:val="24"/>
           <w:szCs w:val="24"/>
         </w:rPr>
-        <w:t>Taxa de sucesso do cadastro</w:t>
-      </w:r>
-      <w:r>
-        <w:rPr>
-          <w:rFonts w:ascii="Arial" w:hAnsi="Arial" w:cs="Arial"/>
-          <w:b/>
-          <w:bCs/>
-          <w:sz w:val="24"/>
-          <w:szCs w:val="24"/>
-        </w:rPr>
-        <w:t>:</w:t>
+        <w:t>Taxa de sucesso do cadastro:</w:t>
       </w:r>
       <w:r>
         <w:rPr>
@@ -647,6 +637,1844 @@
         <w:t>Pontos de Função (Por Campos):</w:t>
       </w:r>
     </w:p>
+    <w:tbl>
+      <w:tblPr>
+        <w:tblStyle w:val="TabeladeGrade5Escura-nfase4"/>
+        <w:tblW w:w="10720" w:type="dxa"/>
+        <w:jc w:val="center"/>
+        <w:tblBorders>
+          <w:top w:val="single" w:sz="12" w:space="0" w:color="ED7D31" w:themeColor="accent2"/>
+          <w:left w:val="single" w:sz="12" w:space="0" w:color="ED7D31" w:themeColor="accent2"/>
+          <w:bottom w:val="single" w:sz="12" w:space="0" w:color="ED7D31" w:themeColor="accent2"/>
+          <w:right w:val="single" w:sz="12" w:space="0" w:color="ED7D31" w:themeColor="accent2"/>
+          <w:insideH w:val="single" w:sz="12" w:space="0" w:color="ED7D31" w:themeColor="accent2"/>
+          <w:insideV w:val="single" w:sz="12" w:space="0" w:color="ED7D31" w:themeColor="accent2"/>
+        </w:tblBorders>
+        <w:tblLayout w:type="fixed"/>
+        <w:tblLook w:val="04A0" w:firstRow="1" w:lastRow="0" w:firstColumn="1" w:lastColumn="0" w:noHBand="0" w:noVBand="1"/>
+      </w:tblPr>
+      <w:tblGrid>
+        <w:gridCol w:w="4111"/>
+        <w:gridCol w:w="1321"/>
+        <w:gridCol w:w="661"/>
+        <w:gridCol w:w="661"/>
+        <w:gridCol w:w="661"/>
+        <w:gridCol w:w="661"/>
+        <w:gridCol w:w="661"/>
+        <w:gridCol w:w="661"/>
+        <w:gridCol w:w="1322"/>
+      </w:tblGrid>
+      <w:tr>
+        <w:trPr>
+          <w:cnfStyle w:val="100000000000" w:firstRow="1" w:lastRow="0" w:firstColumn="0" w:lastColumn="0" w:oddVBand="0" w:evenVBand="0" w:oddHBand="0" w:evenHBand="0" w:firstRowFirstColumn="0" w:firstRowLastColumn="0" w:lastRowFirstColumn="0" w:lastRowLastColumn="0"/>
+          <w:trHeight w:val="582"/>
+          <w:jc w:val="center"/>
+        </w:trPr>
+        <w:tc>
+          <w:tcPr>
+            <w:cnfStyle w:val="001000000000" w:firstRow="0" w:lastRow="0" w:firstColumn="1" w:lastColumn="0" w:oddVBand="0" w:evenVBand="0" w:oddHBand="0" w:evenHBand="0" w:firstRowFirstColumn="0" w:firstRowLastColumn="0" w:lastRowFirstColumn="0" w:lastRowLastColumn="0"/>
+            <w:tcW w:w="4111" w:type="dxa"/>
+            <w:tcBorders>
+              <w:top w:val="single" w:sz="12" w:space="0" w:color="595959" w:themeColor="text1" w:themeTint="A6"/>
+              <w:left w:val="single" w:sz="12" w:space="0" w:color="595959" w:themeColor="text1" w:themeTint="A6"/>
+              <w:bottom w:val="single" w:sz="4" w:space="0" w:color="auto"/>
+              <w:right w:val="single" w:sz="12" w:space="0" w:color="595959" w:themeColor="text1" w:themeTint="A6"/>
+            </w:tcBorders>
+            <w:shd w:val="clear" w:color="auto" w:fill="FDC144"/>
+            <w:vAlign w:val="center"/>
+          </w:tcPr>
+          <w:p>
+            <w:pPr>
+              <w:jc w:val="center"/>
+              <w:rPr>
+                <w:rFonts w:ascii="Arial" w:hAnsi="Arial" w:cs="Arial"/>
+                <w:bCs w:val="0"/>
+                <w:color w:val="000000" w:themeColor="text1"/>
+              </w:rPr>
+            </w:pPr>
+            <w:r>
+              <w:rPr>
+                <w:rFonts w:ascii="Arial" w:hAnsi="Arial" w:cs="Arial"/>
+                <w:bCs w:val="0"/>
+                <w:color w:val="000000" w:themeColor="text1"/>
+              </w:rPr>
+              <w:t>Função</w:t>
+            </w:r>
+          </w:p>
+        </w:tc>
+        <w:tc>
+          <w:tcPr>
+            <w:tcW w:w="1321" w:type="dxa"/>
+            <w:tcBorders>
+              <w:top w:val="single" w:sz="12" w:space="0" w:color="595959" w:themeColor="text1" w:themeTint="A6"/>
+              <w:left w:val="single" w:sz="12" w:space="0" w:color="595959" w:themeColor="text1" w:themeTint="A6"/>
+              <w:bottom w:val="single" w:sz="4" w:space="0" w:color="auto"/>
+              <w:right w:val="single" w:sz="12" w:space="0" w:color="595959" w:themeColor="text1" w:themeTint="A6"/>
+            </w:tcBorders>
+            <w:shd w:val="clear" w:color="auto" w:fill="FDC144"/>
+            <w:vAlign w:val="center"/>
+          </w:tcPr>
+          <w:p>
+            <w:pPr>
+              <w:jc w:val="center"/>
+              <w:cnfStyle w:val="100000000000" w:firstRow="1" w:lastRow="0" w:firstColumn="0" w:lastColumn="0" w:oddVBand="0" w:evenVBand="0" w:oddHBand="0" w:evenHBand="0" w:firstRowFirstColumn="0" w:firstRowLastColumn="0" w:lastRowFirstColumn="0" w:lastRowLastColumn="0"/>
+              <w:rPr>
+                <w:rFonts w:ascii="Arial" w:hAnsi="Arial" w:cs="Arial"/>
+                <w:bCs w:val="0"/>
+                <w:color w:val="000000" w:themeColor="text1"/>
+              </w:rPr>
+            </w:pPr>
+            <w:r>
+              <w:rPr>
+                <w:rFonts w:ascii="Arial" w:hAnsi="Arial" w:cs="Arial"/>
+                <w:bCs w:val="0"/>
+                <w:color w:val="000000" w:themeColor="text1"/>
+              </w:rPr>
+              <w:t>Contagem</w:t>
+            </w:r>
+          </w:p>
+        </w:tc>
+        <w:tc>
+          <w:tcPr>
+            <w:tcW w:w="1322" w:type="dxa"/>
+            <w:gridSpan w:val="2"/>
+            <w:tcBorders>
+              <w:top w:val="single" w:sz="12" w:space="0" w:color="595959" w:themeColor="text1" w:themeTint="A6"/>
+              <w:left w:val="single" w:sz="12" w:space="0" w:color="595959" w:themeColor="text1" w:themeTint="A6"/>
+              <w:bottom w:val="single" w:sz="4" w:space="0" w:color="auto"/>
+              <w:right w:val="single" w:sz="12" w:space="0" w:color="595959" w:themeColor="text1" w:themeTint="A6"/>
+            </w:tcBorders>
+            <w:shd w:val="clear" w:color="auto" w:fill="FDC144"/>
+            <w:vAlign w:val="center"/>
+          </w:tcPr>
+          <w:p>
+            <w:pPr>
+              <w:jc w:val="center"/>
+              <w:cnfStyle w:val="100000000000" w:firstRow="1" w:lastRow="0" w:firstColumn="0" w:lastColumn="0" w:oddVBand="0" w:evenVBand="0" w:oddHBand="0" w:evenHBand="0" w:firstRowFirstColumn="0" w:firstRowLastColumn="0" w:lastRowFirstColumn="0" w:lastRowLastColumn="0"/>
+              <w:rPr>
+                <w:rFonts w:ascii="Arial" w:hAnsi="Arial" w:cs="Arial"/>
+                <w:bCs w:val="0"/>
+                <w:color w:val="000000" w:themeColor="text1"/>
+              </w:rPr>
+            </w:pPr>
+            <w:r>
+              <w:rPr>
+                <w:rFonts w:ascii="Arial" w:hAnsi="Arial" w:cs="Arial"/>
+                <w:bCs w:val="0"/>
+                <w:color w:val="000000" w:themeColor="text1"/>
+              </w:rPr>
+              <w:t>Simples</w:t>
+            </w:r>
+          </w:p>
+        </w:tc>
+        <w:tc>
+          <w:tcPr>
+            <w:tcW w:w="1322" w:type="dxa"/>
+            <w:gridSpan w:val="2"/>
+            <w:tcBorders>
+              <w:top w:val="single" w:sz="12" w:space="0" w:color="595959" w:themeColor="text1" w:themeTint="A6"/>
+              <w:left w:val="single" w:sz="12" w:space="0" w:color="595959" w:themeColor="text1" w:themeTint="A6"/>
+              <w:bottom w:val="single" w:sz="4" w:space="0" w:color="auto"/>
+              <w:right w:val="single" w:sz="12" w:space="0" w:color="595959" w:themeColor="text1" w:themeTint="A6"/>
+            </w:tcBorders>
+            <w:shd w:val="clear" w:color="auto" w:fill="FDC144"/>
+            <w:vAlign w:val="center"/>
+          </w:tcPr>
+          <w:p>
+            <w:pPr>
+              <w:jc w:val="center"/>
+              <w:cnfStyle w:val="100000000000" w:firstRow="1" w:lastRow="0" w:firstColumn="0" w:lastColumn="0" w:oddVBand="0" w:evenVBand="0" w:oddHBand="0" w:evenHBand="0" w:firstRowFirstColumn="0" w:firstRowLastColumn="0" w:lastRowFirstColumn="0" w:lastRowLastColumn="0"/>
+              <w:rPr>
+                <w:rFonts w:ascii="Arial" w:hAnsi="Arial" w:cs="Arial"/>
+                <w:bCs w:val="0"/>
+                <w:color w:val="000000" w:themeColor="text1"/>
+              </w:rPr>
+            </w:pPr>
+            <w:r>
+              <w:rPr>
+                <w:rFonts w:ascii="Arial" w:hAnsi="Arial" w:cs="Arial"/>
+                <w:bCs w:val="0"/>
+                <w:color w:val="000000" w:themeColor="text1"/>
+              </w:rPr>
+              <w:t>Médio</w:t>
+            </w:r>
+          </w:p>
+        </w:tc>
+        <w:tc>
+          <w:tcPr>
+            <w:tcW w:w="1322" w:type="dxa"/>
+            <w:gridSpan w:val="2"/>
+            <w:tcBorders>
+              <w:top w:val="single" w:sz="12" w:space="0" w:color="595959" w:themeColor="text1" w:themeTint="A6"/>
+              <w:left w:val="single" w:sz="12" w:space="0" w:color="595959" w:themeColor="text1" w:themeTint="A6"/>
+              <w:bottom w:val="single" w:sz="4" w:space="0" w:color="auto"/>
+              <w:right w:val="single" w:sz="12" w:space="0" w:color="595959" w:themeColor="text1" w:themeTint="A6"/>
+            </w:tcBorders>
+            <w:shd w:val="clear" w:color="auto" w:fill="FDC144"/>
+            <w:vAlign w:val="center"/>
+          </w:tcPr>
+          <w:p>
+            <w:pPr>
+              <w:jc w:val="center"/>
+              <w:cnfStyle w:val="100000000000" w:firstRow="1" w:lastRow="0" w:firstColumn="0" w:lastColumn="0" w:oddVBand="0" w:evenVBand="0" w:oddHBand="0" w:evenHBand="0" w:firstRowFirstColumn="0" w:firstRowLastColumn="0" w:lastRowFirstColumn="0" w:lastRowLastColumn="0"/>
+              <w:rPr>
+                <w:rFonts w:ascii="Arial" w:hAnsi="Arial" w:cs="Arial"/>
+                <w:bCs w:val="0"/>
+                <w:color w:val="000000" w:themeColor="text1"/>
+              </w:rPr>
+            </w:pPr>
+            <w:r>
+              <w:rPr>
+                <w:rFonts w:ascii="Arial" w:hAnsi="Arial" w:cs="Arial"/>
+                <w:bCs w:val="0"/>
+                <w:color w:val="000000" w:themeColor="text1"/>
+              </w:rPr>
+              <w:t>Complexo</w:t>
+            </w:r>
+          </w:p>
+        </w:tc>
+        <w:tc>
+          <w:tcPr>
+            <w:tcW w:w="1322" w:type="dxa"/>
+            <w:tcBorders>
+              <w:top w:val="single" w:sz="12" w:space="0" w:color="595959" w:themeColor="text1" w:themeTint="A6"/>
+              <w:left w:val="single" w:sz="12" w:space="0" w:color="595959" w:themeColor="text1" w:themeTint="A6"/>
+              <w:bottom w:val="single" w:sz="4" w:space="0" w:color="auto"/>
+              <w:right w:val="single" w:sz="12" w:space="0" w:color="595959" w:themeColor="text1" w:themeTint="A6"/>
+            </w:tcBorders>
+            <w:shd w:val="clear" w:color="auto" w:fill="FDC144"/>
+            <w:vAlign w:val="center"/>
+          </w:tcPr>
+          <w:p>
+            <w:pPr>
+              <w:jc w:val="center"/>
+              <w:cnfStyle w:val="100000000000" w:firstRow="1" w:lastRow="0" w:firstColumn="0" w:lastColumn="0" w:oddVBand="0" w:evenVBand="0" w:oddHBand="0" w:evenHBand="0" w:firstRowFirstColumn="0" w:firstRowLastColumn="0" w:lastRowFirstColumn="0" w:lastRowLastColumn="0"/>
+              <w:rPr>
+                <w:rFonts w:ascii="Arial" w:hAnsi="Arial" w:cs="Arial"/>
+                <w:bCs w:val="0"/>
+                <w:color w:val="000000" w:themeColor="text1"/>
+              </w:rPr>
+            </w:pPr>
+            <w:r>
+              <w:rPr>
+                <w:rFonts w:ascii="Arial" w:hAnsi="Arial" w:cs="Arial"/>
+                <w:bCs w:val="0"/>
+                <w:color w:val="000000" w:themeColor="text1"/>
+              </w:rPr>
+              <w:t>Total</w:t>
+            </w:r>
+          </w:p>
+        </w:tc>
+      </w:tr>
+      <w:tr>
+        <w:trPr>
+          <w:cnfStyle w:val="000000100000" w:firstRow="0" w:lastRow="0" w:firstColumn="0" w:lastColumn="0" w:oddVBand="0" w:evenVBand="0" w:oddHBand="1" w:evenHBand="0" w:firstRowFirstColumn="0" w:firstRowLastColumn="0" w:lastRowFirstColumn="0" w:lastRowLastColumn="0"/>
+          <w:trHeight w:val="567"/>
+          <w:jc w:val="center"/>
+        </w:trPr>
+        <w:tc>
+          <w:tcPr>
+            <w:cnfStyle w:val="001000000000" w:firstRow="0" w:lastRow="0" w:firstColumn="1" w:lastColumn="0" w:oddVBand="0" w:evenVBand="0" w:oddHBand="0" w:evenHBand="0" w:firstRowFirstColumn="0" w:firstRowLastColumn="0" w:lastRowFirstColumn="0" w:lastRowLastColumn="0"/>
+            <w:tcW w:w="4111" w:type="dxa"/>
+            <w:tcBorders>
+              <w:top w:val="single" w:sz="4" w:space="0" w:color="auto"/>
+              <w:left w:val="single" w:sz="12" w:space="0" w:color="595959" w:themeColor="text1" w:themeTint="A6"/>
+              <w:bottom w:val="single" w:sz="12" w:space="0" w:color="595959" w:themeColor="text1" w:themeTint="A6"/>
+              <w:right w:val="single" w:sz="12" w:space="0" w:color="595959" w:themeColor="text1" w:themeTint="A6"/>
+            </w:tcBorders>
+            <w:shd w:val="clear" w:color="auto" w:fill="FFFFFF" w:themeFill="background1"/>
+            <w:vAlign w:val="center"/>
+          </w:tcPr>
+          <w:p>
+            <w:pPr>
+              <w:jc w:val="center"/>
+              <w:rPr>
+                <w:rFonts w:ascii="Arial" w:hAnsi="Arial" w:cs="Arial"/>
+                <w:bCs w:val="0"/>
+                <w:color w:val="000000" w:themeColor="text1"/>
+              </w:rPr>
+            </w:pPr>
+            <w:r>
+              <w:rPr>
+                <w:rFonts w:ascii="Arial" w:hAnsi="Arial" w:cs="Arial"/>
+                <w:bCs w:val="0"/>
+                <w:color w:val="000000" w:themeColor="text1"/>
+              </w:rPr>
+              <w:t>Entradas Externas (EE)</w:t>
+            </w:r>
+          </w:p>
+        </w:tc>
+        <w:tc>
+          <w:tcPr>
+            <w:tcW w:w="1321" w:type="dxa"/>
+            <w:tcBorders>
+              <w:top w:val="single" w:sz="4" w:space="0" w:color="auto"/>
+              <w:left w:val="single" w:sz="12" w:space="0" w:color="595959" w:themeColor="text1" w:themeTint="A6"/>
+              <w:bottom w:val="single" w:sz="12" w:space="0" w:color="595959" w:themeColor="text1" w:themeTint="A6"/>
+              <w:right w:val="single" w:sz="12" w:space="0" w:color="595959" w:themeColor="text1" w:themeTint="A6"/>
+            </w:tcBorders>
+            <w:shd w:val="clear" w:color="auto" w:fill="FFFFFF" w:themeFill="background1"/>
+            <w:vAlign w:val="center"/>
+          </w:tcPr>
+          <w:p>
+            <w:pPr>
+              <w:jc w:val="center"/>
+              <w:cnfStyle w:val="000000100000" w:firstRow="0" w:lastRow="0" w:firstColumn="0" w:lastColumn="0" w:oddVBand="0" w:evenVBand="0" w:oddHBand="1" w:evenHBand="0" w:firstRowFirstColumn="0" w:firstRowLastColumn="0" w:lastRowFirstColumn="0" w:lastRowLastColumn="0"/>
+              <w:rPr>
+                <w:rFonts w:ascii="Arial" w:hAnsi="Arial" w:cs="Arial"/>
+                <w:b/>
+                <w:bCs/>
+                <w:color w:val="000000" w:themeColor="text1"/>
+              </w:rPr>
+            </w:pPr>
+            <w:r>
+              <w:rPr>
+                <w:rFonts w:ascii="Arial" w:hAnsi="Arial" w:cs="Arial"/>
+                <w:b/>
+                <w:bCs/>
+                <w:color w:val="000000" w:themeColor="text1"/>
+              </w:rPr>
+              <w:t>14</w:t>
+            </w:r>
+          </w:p>
+        </w:tc>
+        <w:tc>
+          <w:tcPr>
+            <w:tcW w:w="661" w:type="dxa"/>
+            <w:tcBorders>
+              <w:top w:val="single" w:sz="4" w:space="0" w:color="auto"/>
+              <w:left w:val="single" w:sz="12" w:space="0" w:color="595959" w:themeColor="text1" w:themeTint="A6"/>
+              <w:bottom w:val="single" w:sz="12" w:space="0" w:color="595959" w:themeColor="text1" w:themeTint="A6"/>
+              <w:right w:val="single" w:sz="12" w:space="0" w:color="595959" w:themeColor="text1" w:themeTint="A6"/>
+            </w:tcBorders>
+            <w:shd w:val="clear" w:color="auto" w:fill="FFFFFF" w:themeFill="background1"/>
+            <w:vAlign w:val="center"/>
+          </w:tcPr>
+          <w:p>
+            <w:pPr>
+              <w:jc w:val="center"/>
+              <w:cnfStyle w:val="000000100000" w:firstRow="0" w:lastRow="0" w:firstColumn="0" w:lastColumn="0" w:oddVBand="0" w:evenVBand="0" w:oddHBand="1" w:evenHBand="0" w:firstRowFirstColumn="0" w:firstRowLastColumn="0" w:lastRowFirstColumn="0" w:lastRowLastColumn="0"/>
+              <w:rPr>
+                <w:rFonts w:ascii="Arial" w:hAnsi="Arial" w:cs="Arial"/>
+                <w:b/>
+                <w:bCs/>
+                <w:color w:val="000000" w:themeColor="text1"/>
+              </w:rPr>
+            </w:pPr>
+            <w:r>
+              <w:rPr>
+                <w:rFonts w:ascii="Arial" w:hAnsi="Arial" w:cs="Arial"/>
+                <w:b/>
+                <w:bCs/>
+                <w:color w:val="000000" w:themeColor="text1"/>
+              </w:rPr>
+              <w:t>9</w:t>
+            </w:r>
+          </w:p>
+        </w:tc>
+        <w:tc>
+          <w:tcPr>
+            <w:tcW w:w="661" w:type="dxa"/>
+            <w:tcBorders>
+              <w:top w:val="single" w:sz="4" w:space="0" w:color="auto"/>
+              <w:left w:val="single" w:sz="12" w:space="0" w:color="595959" w:themeColor="text1" w:themeTint="A6"/>
+              <w:bottom w:val="single" w:sz="12" w:space="0" w:color="595959" w:themeColor="text1" w:themeTint="A6"/>
+              <w:right w:val="single" w:sz="12" w:space="0" w:color="595959" w:themeColor="text1" w:themeTint="A6"/>
+            </w:tcBorders>
+            <w:shd w:val="clear" w:color="auto" w:fill="FFFFFF" w:themeFill="background1"/>
+            <w:vAlign w:val="center"/>
+          </w:tcPr>
+          <w:p>
+            <w:pPr>
+              <w:jc w:val="center"/>
+              <w:cnfStyle w:val="000000100000" w:firstRow="0" w:lastRow="0" w:firstColumn="0" w:lastColumn="0" w:oddVBand="0" w:evenVBand="0" w:oddHBand="1" w:evenHBand="0" w:firstRowFirstColumn="0" w:firstRowLastColumn="0" w:lastRowFirstColumn="0" w:lastRowLastColumn="0"/>
+              <w:rPr>
+                <w:rFonts w:ascii="Arial" w:hAnsi="Arial" w:cs="Arial"/>
+                <w:b/>
+                <w:bCs/>
+                <w:color w:val="000000" w:themeColor="text1"/>
+              </w:rPr>
+            </w:pPr>
+            <w:r>
+              <w:rPr>
+                <w:rFonts w:ascii="Arial" w:hAnsi="Arial" w:cs="Arial"/>
+                <w:b/>
+                <w:bCs/>
+                <w:color w:val="000000" w:themeColor="text1"/>
+              </w:rPr>
+              <w:t>X3</w:t>
+            </w:r>
+          </w:p>
+        </w:tc>
+        <w:tc>
+          <w:tcPr>
+            <w:tcW w:w="661" w:type="dxa"/>
+            <w:tcBorders>
+              <w:top w:val="single" w:sz="4" w:space="0" w:color="auto"/>
+              <w:left w:val="single" w:sz="12" w:space="0" w:color="595959" w:themeColor="text1" w:themeTint="A6"/>
+              <w:bottom w:val="single" w:sz="12" w:space="0" w:color="595959" w:themeColor="text1" w:themeTint="A6"/>
+              <w:right w:val="single" w:sz="12" w:space="0" w:color="595959" w:themeColor="text1" w:themeTint="A6"/>
+            </w:tcBorders>
+            <w:shd w:val="clear" w:color="auto" w:fill="FFFFFF" w:themeFill="background1"/>
+            <w:vAlign w:val="center"/>
+          </w:tcPr>
+          <w:p>
+            <w:pPr>
+              <w:jc w:val="center"/>
+              <w:cnfStyle w:val="000000100000" w:firstRow="0" w:lastRow="0" w:firstColumn="0" w:lastColumn="0" w:oddVBand="0" w:evenVBand="0" w:oddHBand="1" w:evenHBand="0" w:firstRowFirstColumn="0" w:firstRowLastColumn="0" w:lastRowFirstColumn="0" w:lastRowLastColumn="0"/>
+              <w:rPr>
+                <w:rFonts w:ascii="Arial" w:hAnsi="Arial" w:cs="Arial"/>
+                <w:b/>
+                <w:bCs/>
+                <w:color w:val="000000" w:themeColor="text1"/>
+              </w:rPr>
+            </w:pPr>
+            <w:r>
+              <w:rPr>
+                <w:rFonts w:ascii="Arial" w:hAnsi="Arial" w:cs="Arial"/>
+                <w:b/>
+                <w:bCs/>
+                <w:color w:val="000000" w:themeColor="text1"/>
+              </w:rPr>
+              <w:t>0</w:t>
+            </w:r>
+          </w:p>
+        </w:tc>
+        <w:tc>
+          <w:tcPr>
+            <w:tcW w:w="661" w:type="dxa"/>
+            <w:tcBorders>
+              <w:top w:val="single" w:sz="4" w:space="0" w:color="auto"/>
+              <w:left w:val="single" w:sz="12" w:space="0" w:color="595959" w:themeColor="text1" w:themeTint="A6"/>
+              <w:bottom w:val="single" w:sz="12" w:space="0" w:color="595959" w:themeColor="text1" w:themeTint="A6"/>
+              <w:right w:val="single" w:sz="12" w:space="0" w:color="595959" w:themeColor="text1" w:themeTint="A6"/>
+            </w:tcBorders>
+            <w:shd w:val="clear" w:color="auto" w:fill="FFFFFF" w:themeFill="background1"/>
+            <w:vAlign w:val="center"/>
+          </w:tcPr>
+          <w:p>
+            <w:pPr>
+              <w:jc w:val="center"/>
+              <w:cnfStyle w:val="000000100000" w:firstRow="0" w:lastRow="0" w:firstColumn="0" w:lastColumn="0" w:oddVBand="0" w:evenVBand="0" w:oddHBand="1" w:evenHBand="0" w:firstRowFirstColumn="0" w:firstRowLastColumn="0" w:lastRowFirstColumn="0" w:lastRowLastColumn="0"/>
+              <w:rPr>
+                <w:rFonts w:ascii="Arial" w:hAnsi="Arial" w:cs="Arial"/>
+                <w:b/>
+                <w:bCs/>
+                <w:color w:val="000000" w:themeColor="text1"/>
+              </w:rPr>
+            </w:pPr>
+            <w:r>
+              <w:rPr>
+                <w:rFonts w:ascii="Arial" w:hAnsi="Arial" w:cs="Arial"/>
+                <w:b/>
+                <w:bCs/>
+                <w:color w:val="000000" w:themeColor="text1"/>
+              </w:rPr>
+              <w:t>X4</w:t>
+            </w:r>
+          </w:p>
+        </w:tc>
+        <w:tc>
+          <w:tcPr>
+            <w:tcW w:w="661" w:type="dxa"/>
+            <w:tcBorders>
+              <w:top w:val="single" w:sz="4" w:space="0" w:color="auto"/>
+              <w:left w:val="single" w:sz="12" w:space="0" w:color="595959" w:themeColor="text1" w:themeTint="A6"/>
+              <w:bottom w:val="single" w:sz="12" w:space="0" w:color="595959" w:themeColor="text1" w:themeTint="A6"/>
+              <w:right w:val="single" w:sz="12" w:space="0" w:color="595959" w:themeColor="text1" w:themeTint="A6"/>
+            </w:tcBorders>
+            <w:shd w:val="clear" w:color="auto" w:fill="FFFFFF" w:themeFill="background1"/>
+            <w:vAlign w:val="center"/>
+          </w:tcPr>
+          <w:p>
+            <w:pPr>
+              <w:jc w:val="center"/>
+              <w:cnfStyle w:val="000000100000" w:firstRow="0" w:lastRow="0" w:firstColumn="0" w:lastColumn="0" w:oddVBand="0" w:evenVBand="0" w:oddHBand="1" w:evenHBand="0" w:firstRowFirstColumn="0" w:firstRowLastColumn="0" w:lastRowFirstColumn="0" w:lastRowLastColumn="0"/>
+              <w:rPr>
+                <w:rFonts w:ascii="Arial" w:hAnsi="Arial" w:cs="Arial"/>
+                <w:b/>
+                <w:bCs/>
+                <w:color w:val="000000" w:themeColor="text1"/>
+              </w:rPr>
+            </w:pPr>
+            <w:r>
+              <w:rPr>
+                <w:rFonts w:ascii="Arial" w:hAnsi="Arial" w:cs="Arial"/>
+                <w:b/>
+                <w:bCs/>
+                <w:color w:val="000000" w:themeColor="text1"/>
+              </w:rPr>
+              <w:t xml:space="preserve">5 </w:t>
+            </w:r>
+          </w:p>
+        </w:tc>
+        <w:tc>
+          <w:tcPr>
+            <w:tcW w:w="661" w:type="dxa"/>
+            <w:tcBorders>
+              <w:top w:val="single" w:sz="4" w:space="0" w:color="auto"/>
+              <w:left w:val="single" w:sz="12" w:space="0" w:color="595959" w:themeColor="text1" w:themeTint="A6"/>
+              <w:bottom w:val="single" w:sz="12" w:space="0" w:color="595959" w:themeColor="text1" w:themeTint="A6"/>
+              <w:right w:val="single" w:sz="12" w:space="0" w:color="595959" w:themeColor="text1" w:themeTint="A6"/>
+            </w:tcBorders>
+            <w:shd w:val="clear" w:color="auto" w:fill="FFFFFF" w:themeFill="background1"/>
+            <w:vAlign w:val="center"/>
+          </w:tcPr>
+          <w:p>
+            <w:pPr>
+              <w:jc w:val="center"/>
+              <w:cnfStyle w:val="000000100000" w:firstRow="0" w:lastRow="0" w:firstColumn="0" w:lastColumn="0" w:oddVBand="0" w:evenVBand="0" w:oddHBand="1" w:evenHBand="0" w:firstRowFirstColumn="0" w:firstRowLastColumn="0" w:lastRowFirstColumn="0" w:lastRowLastColumn="0"/>
+              <w:rPr>
+                <w:rFonts w:ascii="Arial" w:hAnsi="Arial" w:cs="Arial"/>
+                <w:b/>
+                <w:bCs/>
+                <w:color w:val="000000" w:themeColor="text1"/>
+              </w:rPr>
+            </w:pPr>
+            <w:r>
+              <w:rPr>
+                <w:rFonts w:ascii="Arial" w:hAnsi="Arial" w:cs="Arial"/>
+                <w:b/>
+                <w:bCs/>
+                <w:color w:val="000000" w:themeColor="text1"/>
+              </w:rPr>
+              <w:t>X6</w:t>
+            </w:r>
+          </w:p>
+        </w:tc>
+        <w:tc>
+          <w:tcPr>
+            <w:tcW w:w="1322" w:type="dxa"/>
+            <w:tcBorders>
+              <w:top w:val="single" w:sz="4" w:space="0" w:color="auto"/>
+              <w:left w:val="single" w:sz="12" w:space="0" w:color="595959" w:themeColor="text1" w:themeTint="A6"/>
+              <w:bottom w:val="single" w:sz="12" w:space="0" w:color="595959" w:themeColor="text1" w:themeTint="A6"/>
+              <w:right w:val="single" w:sz="12" w:space="0" w:color="595959" w:themeColor="text1" w:themeTint="A6"/>
+            </w:tcBorders>
+            <w:shd w:val="clear" w:color="auto" w:fill="FFFFFF" w:themeFill="background1"/>
+            <w:vAlign w:val="center"/>
+          </w:tcPr>
+          <w:p>
+            <w:pPr>
+              <w:jc w:val="center"/>
+              <w:cnfStyle w:val="000000100000" w:firstRow="0" w:lastRow="0" w:firstColumn="0" w:lastColumn="0" w:oddVBand="0" w:evenVBand="0" w:oddHBand="1" w:evenHBand="0" w:firstRowFirstColumn="0" w:firstRowLastColumn="0" w:lastRowFirstColumn="0" w:lastRowLastColumn="0"/>
+              <w:rPr>
+                <w:rFonts w:ascii="Arial" w:hAnsi="Arial" w:cs="Arial"/>
+                <w:b/>
+                <w:bCs/>
+                <w:color w:val="000000" w:themeColor="text1"/>
+              </w:rPr>
+            </w:pPr>
+            <w:r>
+              <w:rPr>
+                <w:rFonts w:ascii="Arial" w:hAnsi="Arial" w:cs="Arial"/>
+                <w:b/>
+                <w:bCs/>
+                <w:color w:val="000000" w:themeColor="text1"/>
+              </w:rPr>
+              <w:t>57</w:t>
+            </w:r>
+          </w:p>
+        </w:tc>
+      </w:tr>
+      <w:tr>
+        <w:trPr>
+          <w:trHeight w:val="567"/>
+          <w:jc w:val="center"/>
+        </w:trPr>
+        <w:tc>
+          <w:tcPr>
+            <w:cnfStyle w:val="001000000000" w:firstRow="0" w:lastRow="0" w:firstColumn="1" w:lastColumn="0" w:oddVBand="0" w:evenVBand="0" w:oddHBand="0" w:evenHBand="0" w:firstRowFirstColumn="0" w:firstRowLastColumn="0" w:lastRowFirstColumn="0" w:lastRowLastColumn="0"/>
+            <w:tcW w:w="4111" w:type="dxa"/>
+            <w:tcBorders>
+              <w:top w:val="single" w:sz="12" w:space="0" w:color="595959" w:themeColor="text1" w:themeTint="A6"/>
+              <w:left w:val="single" w:sz="12" w:space="0" w:color="595959" w:themeColor="text1" w:themeTint="A6"/>
+              <w:bottom w:val="single" w:sz="12" w:space="0" w:color="595959" w:themeColor="text1" w:themeTint="A6"/>
+              <w:right w:val="single" w:sz="12" w:space="0" w:color="595959" w:themeColor="text1" w:themeTint="A6"/>
+            </w:tcBorders>
+            <w:shd w:val="clear" w:color="auto" w:fill="FEEBC6"/>
+            <w:vAlign w:val="center"/>
+          </w:tcPr>
+          <w:p>
+            <w:pPr>
+              <w:jc w:val="center"/>
+              <w:rPr>
+                <w:rFonts w:ascii="Arial" w:hAnsi="Arial" w:cs="Arial"/>
+                <w:bCs w:val="0"/>
+                <w:color w:val="000000" w:themeColor="text1"/>
+              </w:rPr>
+            </w:pPr>
+            <w:r>
+              <w:rPr>
+                <w:rFonts w:ascii="Arial" w:hAnsi="Arial" w:cs="Arial"/>
+                <w:bCs w:val="0"/>
+                <w:color w:val="000000" w:themeColor="text1"/>
+              </w:rPr>
+              <w:t>Saídas Externas (</w:t>
+            </w:r>
+            <w:r>
+              <w:rPr>
+                <w:rFonts w:ascii="Arial" w:hAnsi="Arial" w:cs="Arial"/>
+                <w:bCs w:val="0"/>
+                <w:color w:val="000000" w:themeColor="text1"/>
+              </w:rPr>
+              <w:t>SE</w:t>
+            </w:r>
+            <w:r>
+              <w:rPr>
+                <w:rFonts w:ascii="Arial" w:hAnsi="Arial" w:cs="Arial"/>
+                <w:bCs w:val="0"/>
+                <w:color w:val="000000" w:themeColor="text1"/>
+              </w:rPr>
+              <w:t>)</w:t>
+            </w:r>
+          </w:p>
+        </w:tc>
+        <w:tc>
+          <w:tcPr>
+            <w:tcW w:w="1321" w:type="dxa"/>
+            <w:tcBorders>
+              <w:top w:val="single" w:sz="12" w:space="0" w:color="595959" w:themeColor="text1" w:themeTint="A6"/>
+              <w:left w:val="single" w:sz="12" w:space="0" w:color="595959" w:themeColor="text1" w:themeTint="A6"/>
+              <w:bottom w:val="single" w:sz="12" w:space="0" w:color="595959" w:themeColor="text1" w:themeTint="A6"/>
+              <w:right w:val="single" w:sz="12" w:space="0" w:color="595959" w:themeColor="text1" w:themeTint="A6"/>
+            </w:tcBorders>
+            <w:shd w:val="clear" w:color="auto" w:fill="FEEBC6"/>
+            <w:vAlign w:val="center"/>
+          </w:tcPr>
+          <w:p>
+            <w:pPr>
+              <w:jc w:val="center"/>
+              <w:cnfStyle w:val="000000000000" w:firstRow="0" w:lastRow="0" w:firstColumn="0" w:lastColumn="0" w:oddVBand="0" w:evenVBand="0" w:oddHBand="0" w:evenHBand="0" w:firstRowFirstColumn="0" w:firstRowLastColumn="0" w:lastRowFirstColumn="0" w:lastRowLastColumn="0"/>
+              <w:rPr>
+                <w:rFonts w:ascii="Arial" w:hAnsi="Arial" w:cs="Arial"/>
+                <w:b/>
+                <w:bCs/>
+                <w:color w:val="000000" w:themeColor="text1"/>
+              </w:rPr>
+            </w:pPr>
+            <w:r>
+              <w:rPr>
+                <w:rFonts w:ascii="Arial" w:hAnsi="Arial" w:cs="Arial"/>
+                <w:b/>
+                <w:bCs/>
+                <w:color w:val="000000" w:themeColor="text1"/>
+              </w:rPr>
+              <w:t>4</w:t>
+            </w:r>
+          </w:p>
+        </w:tc>
+        <w:tc>
+          <w:tcPr>
+            <w:tcW w:w="661" w:type="dxa"/>
+            <w:tcBorders>
+              <w:top w:val="single" w:sz="12" w:space="0" w:color="595959" w:themeColor="text1" w:themeTint="A6"/>
+              <w:left w:val="single" w:sz="12" w:space="0" w:color="595959" w:themeColor="text1" w:themeTint="A6"/>
+              <w:bottom w:val="single" w:sz="12" w:space="0" w:color="595959" w:themeColor="text1" w:themeTint="A6"/>
+              <w:right w:val="single" w:sz="12" w:space="0" w:color="595959" w:themeColor="text1" w:themeTint="A6"/>
+            </w:tcBorders>
+            <w:shd w:val="clear" w:color="auto" w:fill="FEEBC6"/>
+            <w:vAlign w:val="center"/>
+          </w:tcPr>
+          <w:p>
+            <w:pPr>
+              <w:jc w:val="center"/>
+              <w:cnfStyle w:val="000000000000" w:firstRow="0" w:lastRow="0" w:firstColumn="0" w:lastColumn="0" w:oddVBand="0" w:evenVBand="0" w:oddHBand="0" w:evenHBand="0" w:firstRowFirstColumn="0" w:firstRowLastColumn="0" w:lastRowFirstColumn="0" w:lastRowLastColumn="0"/>
+              <w:rPr>
+                <w:rFonts w:ascii="Arial" w:hAnsi="Arial" w:cs="Arial"/>
+                <w:b/>
+                <w:bCs/>
+                <w:color w:val="000000" w:themeColor="text1"/>
+              </w:rPr>
+            </w:pPr>
+            <w:r>
+              <w:rPr>
+                <w:rFonts w:ascii="Arial" w:hAnsi="Arial" w:cs="Arial"/>
+                <w:b/>
+                <w:bCs/>
+                <w:color w:val="000000" w:themeColor="text1"/>
+              </w:rPr>
+              <w:t>0</w:t>
+            </w:r>
+          </w:p>
+        </w:tc>
+        <w:tc>
+          <w:tcPr>
+            <w:tcW w:w="661" w:type="dxa"/>
+            <w:tcBorders>
+              <w:top w:val="single" w:sz="12" w:space="0" w:color="595959" w:themeColor="text1" w:themeTint="A6"/>
+              <w:left w:val="single" w:sz="12" w:space="0" w:color="595959" w:themeColor="text1" w:themeTint="A6"/>
+              <w:bottom w:val="single" w:sz="12" w:space="0" w:color="595959" w:themeColor="text1" w:themeTint="A6"/>
+              <w:right w:val="single" w:sz="12" w:space="0" w:color="595959" w:themeColor="text1" w:themeTint="A6"/>
+            </w:tcBorders>
+            <w:shd w:val="clear" w:color="auto" w:fill="FEEBC6"/>
+            <w:vAlign w:val="center"/>
+          </w:tcPr>
+          <w:p>
+            <w:pPr>
+              <w:jc w:val="center"/>
+              <w:cnfStyle w:val="000000000000" w:firstRow="0" w:lastRow="0" w:firstColumn="0" w:lastColumn="0" w:oddVBand="0" w:evenVBand="0" w:oddHBand="0" w:evenHBand="0" w:firstRowFirstColumn="0" w:firstRowLastColumn="0" w:lastRowFirstColumn="0" w:lastRowLastColumn="0"/>
+              <w:rPr>
+                <w:rFonts w:ascii="Arial" w:hAnsi="Arial" w:cs="Arial"/>
+                <w:b/>
+                <w:bCs/>
+                <w:color w:val="000000" w:themeColor="text1"/>
+              </w:rPr>
+            </w:pPr>
+            <w:r>
+              <w:rPr>
+                <w:rFonts w:ascii="Arial" w:hAnsi="Arial" w:cs="Arial"/>
+                <w:b/>
+                <w:bCs/>
+                <w:color w:val="000000" w:themeColor="text1"/>
+              </w:rPr>
+              <w:t>X4</w:t>
+            </w:r>
+          </w:p>
+        </w:tc>
+        <w:tc>
+          <w:tcPr>
+            <w:tcW w:w="661" w:type="dxa"/>
+            <w:tcBorders>
+              <w:top w:val="single" w:sz="12" w:space="0" w:color="595959" w:themeColor="text1" w:themeTint="A6"/>
+              <w:left w:val="single" w:sz="12" w:space="0" w:color="595959" w:themeColor="text1" w:themeTint="A6"/>
+              <w:bottom w:val="single" w:sz="12" w:space="0" w:color="595959" w:themeColor="text1" w:themeTint="A6"/>
+              <w:right w:val="single" w:sz="12" w:space="0" w:color="595959" w:themeColor="text1" w:themeTint="A6"/>
+            </w:tcBorders>
+            <w:shd w:val="clear" w:color="auto" w:fill="FEEBC6"/>
+            <w:vAlign w:val="center"/>
+          </w:tcPr>
+          <w:p>
+            <w:pPr>
+              <w:jc w:val="center"/>
+              <w:cnfStyle w:val="000000000000" w:firstRow="0" w:lastRow="0" w:firstColumn="0" w:lastColumn="0" w:oddVBand="0" w:evenVBand="0" w:oddHBand="0" w:evenHBand="0" w:firstRowFirstColumn="0" w:firstRowLastColumn="0" w:lastRowFirstColumn="0" w:lastRowLastColumn="0"/>
+              <w:rPr>
+                <w:rFonts w:ascii="Arial" w:hAnsi="Arial" w:cs="Arial"/>
+                <w:b/>
+                <w:bCs/>
+                <w:color w:val="000000" w:themeColor="text1"/>
+              </w:rPr>
+            </w:pPr>
+            <w:r>
+              <w:rPr>
+                <w:rFonts w:ascii="Arial" w:hAnsi="Arial" w:cs="Arial"/>
+                <w:b/>
+                <w:bCs/>
+                <w:color w:val="000000" w:themeColor="text1"/>
+              </w:rPr>
+              <w:t xml:space="preserve">4 </w:t>
+            </w:r>
+          </w:p>
+        </w:tc>
+        <w:tc>
+          <w:tcPr>
+            <w:tcW w:w="661" w:type="dxa"/>
+            <w:tcBorders>
+              <w:top w:val="single" w:sz="12" w:space="0" w:color="595959" w:themeColor="text1" w:themeTint="A6"/>
+              <w:left w:val="single" w:sz="12" w:space="0" w:color="595959" w:themeColor="text1" w:themeTint="A6"/>
+              <w:bottom w:val="single" w:sz="12" w:space="0" w:color="595959" w:themeColor="text1" w:themeTint="A6"/>
+              <w:right w:val="single" w:sz="12" w:space="0" w:color="595959" w:themeColor="text1" w:themeTint="A6"/>
+            </w:tcBorders>
+            <w:shd w:val="clear" w:color="auto" w:fill="FEEBC6"/>
+            <w:vAlign w:val="center"/>
+          </w:tcPr>
+          <w:p>
+            <w:pPr>
+              <w:jc w:val="center"/>
+              <w:cnfStyle w:val="000000000000" w:firstRow="0" w:lastRow="0" w:firstColumn="0" w:lastColumn="0" w:oddVBand="0" w:evenVBand="0" w:oddHBand="0" w:evenHBand="0" w:firstRowFirstColumn="0" w:firstRowLastColumn="0" w:lastRowFirstColumn="0" w:lastRowLastColumn="0"/>
+              <w:rPr>
+                <w:rFonts w:ascii="Arial" w:hAnsi="Arial" w:cs="Arial"/>
+                <w:b/>
+                <w:bCs/>
+                <w:color w:val="000000" w:themeColor="text1"/>
+              </w:rPr>
+            </w:pPr>
+            <w:r>
+              <w:rPr>
+                <w:rFonts w:ascii="Arial" w:hAnsi="Arial" w:cs="Arial"/>
+                <w:b/>
+                <w:bCs/>
+                <w:color w:val="000000" w:themeColor="text1"/>
+              </w:rPr>
+              <w:t>X5</w:t>
+            </w:r>
+          </w:p>
+        </w:tc>
+        <w:tc>
+          <w:tcPr>
+            <w:tcW w:w="661" w:type="dxa"/>
+            <w:tcBorders>
+              <w:top w:val="single" w:sz="12" w:space="0" w:color="595959" w:themeColor="text1" w:themeTint="A6"/>
+              <w:left w:val="single" w:sz="12" w:space="0" w:color="595959" w:themeColor="text1" w:themeTint="A6"/>
+              <w:bottom w:val="single" w:sz="12" w:space="0" w:color="595959" w:themeColor="text1" w:themeTint="A6"/>
+              <w:right w:val="single" w:sz="12" w:space="0" w:color="595959" w:themeColor="text1" w:themeTint="A6"/>
+            </w:tcBorders>
+            <w:shd w:val="clear" w:color="auto" w:fill="FEEBC6"/>
+            <w:vAlign w:val="center"/>
+          </w:tcPr>
+          <w:p>
+            <w:pPr>
+              <w:jc w:val="center"/>
+              <w:cnfStyle w:val="000000000000" w:firstRow="0" w:lastRow="0" w:firstColumn="0" w:lastColumn="0" w:oddVBand="0" w:evenVBand="0" w:oddHBand="0" w:evenHBand="0" w:firstRowFirstColumn="0" w:firstRowLastColumn="0" w:lastRowFirstColumn="0" w:lastRowLastColumn="0"/>
+              <w:rPr>
+                <w:rFonts w:ascii="Arial" w:hAnsi="Arial" w:cs="Arial"/>
+                <w:b/>
+                <w:bCs/>
+                <w:color w:val="000000" w:themeColor="text1"/>
+              </w:rPr>
+            </w:pPr>
+            <w:r>
+              <w:rPr>
+                <w:rFonts w:ascii="Arial" w:hAnsi="Arial" w:cs="Arial"/>
+                <w:b/>
+                <w:bCs/>
+                <w:color w:val="000000" w:themeColor="text1"/>
+              </w:rPr>
+              <w:t>0</w:t>
+            </w:r>
+          </w:p>
+        </w:tc>
+        <w:tc>
+          <w:tcPr>
+            <w:tcW w:w="661" w:type="dxa"/>
+            <w:tcBorders>
+              <w:top w:val="single" w:sz="12" w:space="0" w:color="595959" w:themeColor="text1" w:themeTint="A6"/>
+              <w:left w:val="single" w:sz="12" w:space="0" w:color="595959" w:themeColor="text1" w:themeTint="A6"/>
+              <w:bottom w:val="single" w:sz="12" w:space="0" w:color="595959" w:themeColor="text1" w:themeTint="A6"/>
+              <w:right w:val="single" w:sz="12" w:space="0" w:color="595959" w:themeColor="text1" w:themeTint="A6"/>
+            </w:tcBorders>
+            <w:shd w:val="clear" w:color="auto" w:fill="FEEBC6"/>
+            <w:vAlign w:val="center"/>
+          </w:tcPr>
+          <w:p>
+            <w:pPr>
+              <w:jc w:val="center"/>
+              <w:cnfStyle w:val="000000000000" w:firstRow="0" w:lastRow="0" w:firstColumn="0" w:lastColumn="0" w:oddVBand="0" w:evenVBand="0" w:oddHBand="0" w:evenHBand="0" w:firstRowFirstColumn="0" w:firstRowLastColumn="0" w:lastRowFirstColumn="0" w:lastRowLastColumn="0"/>
+              <w:rPr>
+                <w:rFonts w:ascii="Arial" w:hAnsi="Arial" w:cs="Arial"/>
+                <w:b/>
+                <w:bCs/>
+                <w:color w:val="000000" w:themeColor="text1"/>
+              </w:rPr>
+            </w:pPr>
+            <w:r>
+              <w:rPr>
+                <w:rFonts w:ascii="Arial" w:hAnsi="Arial" w:cs="Arial"/>
+                <w:b/>
+                <w:bCs/>
+                <w:color w:val="000000" w:themeColor="text1"/>
+              </w:rPr>
+              <w:t>X7</w:t>
+            </w:r>
+          </w:p>
+        </w:tc>
+        <w:tc>
+          <w:tcPr>
+            <w:tcW w:w="1322" w:type="dxa"/>
+            <w:tcBorders>
+              <w:top w:val="single" w:sz="12" w:space="0" w:color="595959" w:themeColor="text1" w:themeTint="A6"/>
+              <w:left w:val="single" w:sz="12" w:space="0" w:color="595959" w:themeColor="text1" w:themeTint="A6"/>
+              <w:bottom w:val="single" w:sz="12" w:space="0" w:color="595959" w:themeColor="text1" w:themeTint="A6"/>
+              <w:right w:val="single" w:sz="12" w:space="0" w:color="595959" w:themeColor="text1" w:themeTint="A6"/>
+            </w:tcBorders>
+            <w:shd w:val="clear" w:color="auto" w:fill="FEEBC6"/>
+            <w:vAlign w:val="center"/>
+          </w:tcPr>
+          <w:p>
+            <w:pPr>
+              <w:jc w:val="center"/>
+              <w:cnfStyle w:val="000000000000" w:firstRow="0" w:lastRow="0" w:firstColumn="0" w:lastColumn="0" w:oddVBand="0" w:evenVBand="0" w:oddHBand="0" w:evenHBand="0" w:firstRowFirstColumn="0" w:firstRowLastColumn="0" w:lastRowFirstColumn="0" w:lastRowLastColumn="0"/>
+              <w:rPr>
+                <w:rFonts w:ascii="Arial" w:hAnsi="Arial" w:cs="Arial"/>
+                <w:b/>
+                <w:bCs/>
+                <w:color w:val="000000" w:themeColor="text1"/>
+              </w:rPr>
+            </w:pPr>
+            <w:r>
+              <w:rPr>
+                <w:rFonts w:ascii="Arial" w:hAnsi="Arial" w:cs="Arial"/>
+                <w:b/>
+                <w:bCs/>
+                <w:color w:val="000000" w:themeColor="text1"/>
+              </w:rPr>
+              <w:t>20</w:t>
+            </w:r>
+          </w:p>
+        </w:tc>
+      </w:tr>
+      <w:tr>
+        <w:trPr>
+          <w:cnfStyle w:val="000000100000" w:firstRow="0" w:lastRow="0" w:firstColumn="0" w:lastColumn="0" w:oddVBand="0" w:evenVBand="0" w:oddHBand="1" w:evenHBand="0" w:firstRowFirstColumn="0" w:firstRowLastColumn="0" w:lastRowFirstColumn="0" w:lastRowLastColumn="0"/>
+          <w:trHeight w:val="567"/>
+          <w:jc w:val="center"/>
+        </w:trPr>
+        <w:tc>
+          <w:tcPr>
+            <w:cnfStyle w:val="001000000000" w:firstRow="0" w:lastRow="0" w:firstColumn="1" w:lastColumn="0" w:oddVBand="0" w:evenVBand="0" w:oddHBand="0" w:evenHBand="0" w:firstRowFirstColumn="0" w:firstRowLastColumn="0" w:lastRowFirstColumn="0" w:lastRowLastColumn="0"/>
+            <w:tcW w:w="4111" w:type="dxa"/>
+            <w:tcBorders>
+              <w:top w:val="single" w:sz="12" w:space="0" w:color="595959" w:themeColor="text1" w:themeTint="A6"/>
+              <w:left w:val="single" w:sz="12" w:space="0" w:color="595959" w:themeColor="text1" w:themeTint="A6"/>
+              <w:bottom w:val="single" w:sz="12" w:space="0" w:color="595959" w:themeColor="text1" w:themeTint="A6"/>
+              <w:right w:val="single" w:sz="12" w:space="0" w:color="595959" w:themeColor="text1" w:themeTint="A6"/>
+            </w:tcBorders>
+            <w:shd w:val="clear" w:color="auto" w:fill="FFFFFF" w:themeFill="background1"/>
+            <w:vAlign w:val="center"/>
+          </w:tcPr>
+          <w:p>
+            <w:pPr>
+              <w:jc w:val="center"/>
+              <w:rPr>
+                <w:rFonts w:ascii="Arial" w:hAnsi="Arial" w:cs="Arial"/>
+                <w:bCs w:val="0"/>
+                <w:color w:val="000000" w:themeColor="text1"/>
+              </w:rPr>
+            </w:pPr>
+            <w:r>
+              <w:rPr>
+                <w:rFonts w:ascii="Arial" w:hAnsi="Arial" w:cs="Arial"/>
+                <w:bCs w:val="0"/>
+                <w:color w:val="000000" w:themeColor="text1"/>
+              </w:rPr>
+              <w:t>Consultas Externas (CE)</w:t>
+            </w:r>
+          </w:p>
+        </w:tc>
+        <w:tc>
+          <w:tcPr>
+            <w:tcW w:w="1321" w:type="dxa"/>
+            <w:tcBorders>
+              <w:top w:val="single" w:sz="12" w:space="0" w:color="595959" w:themeColor="text1" w:themeTint="A6"/>
+              <w:left w:val="single" w:sz="12" w:space="0" w:color="595959" w:themeColor="text1" w:themeTint="A6"/>
+              <w:bottom w:val="single" w:sz="12" w:space="0" w:color="595959" w:themeColor="text1" w:themeTint="A6"/>
+              <w:right w:val="single" w:sz="12" w:space="0" w:color="595959" w:themeColor="text1" w:themeTint="A6"/>
+            </w:tcBorders>
+            <w:shd w:val="clear" w:color="auto" w:fill="FFFFFF" w:themeFill="background1"/>
+            <w:vAlign w:val="center"/>
+          </w:tcPr>
+          <w:p>
+            <w:pPr>
+              <w:jc w:val="center"/>
+              <w:cnfStyle w:val="000000100000" w:firstRow="0" w:lastRow="0" w:firstColumn="0" w:lastColumn="0" w:oddVBand="0" w:evenVBand="0" w:oddHBand="1" w:evenHBand="0" w:firstRowFirstColumn="0" w:firstRowLastColumn="0" w:lastRowFirstColumn="0" w:lastRowLastColumn="0"/>
+              <w:rPr>
+                <w:rFonts w:ascii="Arial" w:hAnsi="Arial" w:cs="Arial"/>
+                <w:b/>
+                <w:bCs/>
+                <w:color w:val="000000" w:themeColor="text1"/>
+              </w:rPr>
+            </w:pPr>
+          </w:p>
+        </w:tc>
+        <w:tc>
+          <w:tcPr>
+            <w:tcW w:w="661" w:type="dxa"/>
+            <w:tcBorders>
+              <w:top w:val="single" w:sz="12" w:space="0" w:color="595959" w:themeColor="text1" w:themeTint="A6"/>
+              <w:left w:val="single" w:sz="12" w:space="0" w:color="595959" w:themeColor="text1" w:themeTint="A6"/>
+              <w:bottom w:val="single" w:sz="12" w:space="0" w:color="595959" w:themeColor="text1" w:themeTint="A6"/>
+              <w:right w:val="single" w:sz="12" w:space="0" w:color="595959" w:themeColor="text1" w:themeTint="A6"/>
+            </w:tcBorders>
+            <w:shd w:val="clear" w:color="auto" w:fill="FFFFFF" w:themeFill="background1"/>
+            <w:vAlign w:val="center"/>
+          </w:tcPr>
+          <w:p>
+            <w:pPr>
+              <w:jc w:val="center"/>
+              <w:cnfStyle w:val="000000100000" w:firstRow="0" w:lastRow="0" w:firstColumn="0" w:lastColumn="0" w:oddVBand="0" w:evenVBand="0" w:oddHBand="1" w:evenHBand="0" w:firstRowFirstColumn="0" w:firstRowLastColumn="0" w:lastRowFirstColumn="0" w:lastRowLastColumn="0"/>
+              <w:rPr>
+                <w:rFonts w:ascii="Arial" w:hAnsi="Arial" w:cs="Arial"/>
+                <w:b/>
+                <w:bCs/>
+                <w:color w:val="000000" w:themeColor="text1"/>
+              </w:rPr>
+            </w:pPr>
+            <w:r>
+              <w:rPr>
+                <w:rFonts w:ascii="Arial" w:hAnsi="Arial" w:cs="Arial"/>
+                <w:b/>
+                <w:bCs/>
+                <w:color w:val="000000" w:themeColor="text1"/>
+              </w:rPr>
+              <w:t>0</w:t>
+            </w:r>
+          </w:p>
+        </w:tc>
+        <w:tc>
+          <w:tcPr>
+            <w:tcW w:w="661" w:type="dxa"/>
+            <w:tcBorders>
+              <w:top w:val="single" w:sz="12" w:space="0" w:color="595959" w:themeColor="text1" w:themeTint="A6"/>
+              <w:left w:val="single" w:sz="12" w:space="0" w:color="595959" w:themeColor="text1" w:themeTint="A6"/>
+              <w:bottom w:val="single" w:sz="12" w:space="0" w:color="595959" w:themeColor="text1" w:themeTint="A6"/>
+              <w:right w:val="single" w:sz="12" w:space="0" w:color="595959" w:themeColor="text1" w:themeTint="A6"/>
+            </w:tcBorders>
+            <w:shd w:val="clear" w:color="auto" w:fill="FFFFFF" w:themeFill="background1"/>
+            <w:vAlign w:val="center"/>
+          </w:tcPr>
+          <w:p>
+            <w:pPr>
+              <w:jc w:val="center"/>
+              <w:cnfStyle w:val="000000100000" w:firstRow="0" w:lastRow="0" w:firstColumn="0" w:lastColumn="0" w:oddVBand="0" w:evenVBand="0" w:oddHBand="1" w:evenHBand="0" w:firstRowFirstColumn="0" w:firstRowLastColumn="0" w:lastRowFirstColumn="0" w:lastRowLastColumn="0"/>
+              <w:rPr>
+                <w:rFonts w:ascii="Arial" w:hAnsi="Arial" w:cs="Arial"/>
+                <w:b/>
+                <w:bCs/>
+                <w:color w:val="000000" w:themeColor="text1"/>
+              </w:rPr>
+            </w:pPr>
+            <w:r>
+              <w:rPr>
+                <w:rFonts w:ascii="Arial" w:hAnsi="Arial" w:cs="Arial"/>
+                <w:b/>
+                <w:bCs/>
+                <w:color w:val="000000" w:themeColor="text1"/>
+              </w:rPr>
+              <w:t>X3</w:t>
+            </w:r>
+          </w:p>
+        </w:tc>
+        <w:tc>
+          <w:tcPr>
+            <w:tcW w:w="661" w:type="dxa"/>
+            <w:tcBorders>
+              <w:top w:val="single" w:sz="12" w:space="0" w:color="595959" w:themeColor="text1" w:themeTint="A6"/>
+              <w:left w:val="single" w:sz="12" w:space="0" w:color="595959" w:themeColor="text1" w:themeTint="A6"/>
+              <w:bottom w:val="single" w:sz="12" w:space="0" w:color="595959" w:themeColor="text1" w:themeTint="A6"/>
+              <w:right w:val="single" w:sz="12" w:space="0" w:color="595959" w:themeColor="text1" w:themeTint="A6"/>
+            </w:tcBorders>
+            <w:shd w:val="clear" w:color="auto" w:fill="FFFFFF" w:themeFill="background1"/>
+            <w:vAlign w:val="center"/>
+          </w:tcPr>
+          <w:p>
+            <w:pPr>
+              <w:jc w:val="center"/>
+              <w:cnfStyle w:val="000000100000" w:firstRow="0" w:lastRow="0" w:firstColumn="0" w:lastColumn="0" w:oddVBand="0" w:evenVBand="0" w:oddHBand="1" w:evenHBand="0" w:firstRowFirstColumn="0" w:firstRowLastColumn="0" w:lastRowFirstColumn="0" w:lastRowLastColumn="0"/>
+              <w:rPr>
+                <w:rFonts w:ascii="Arial" w:hAnsi="Arial" w:cs="Arial"/>
+                <w:b/>
+                <w:bCs/>
+                <w:color w:val="000000" w:themeColor="text1"/>
+              </w:rPr>
+            </w:pPr>
+            <w:r>
+              <w:rPr>
+                <w:rFonts w:ascii="Arial" w:hAnsi="Arial" w:cs="Arial"/>
+                <w:b/>
+                <w:bCs/>
+                <w:color w:val="000000" w:themeColor="text1"/>
+              </w:rPr>
+              <w:t>0</w:t>
+            </w:r>
+          </w:p>
+        </w:tc>
+        <w:tc>
+          <w:tcPr>
+            <w:tcW w:w="661" w:type="dxa"/>
+            <w:tcBorders>
+              <w:top w:val="single" w:sz="12" w:space="0" w:color="595959" w:themeColor="text1" w:themeTint="A6"/>
+              <w:left w:val="single" w:sz="12" w:space="0" w:color="595959" w:themeColor="text1" w:themeTint="A6"/>
+              <w:bottom w:val="single" w:sz="12" w:space="0" w:color="595959" w:themeColor="text1" w:themeTint="A6"/>
+              <w:right w:val="single" w:sz="12" w:space="0" w:color="595959" w:themeColor="text1" w:themeTint="A6"/>
+            </w:tcBorders>
+            <w:shd w:val="clear" w:color="auto" w:fill="FFFFFF" w:themeFill="background1"/>
+            <w:vAlign w:val="center"/>
+          </w:tcPr>
+          <w:p>
+            <w:pPr>
+              <w:jc w:val="center"/>
+              <w:cnfStyle w:val="000000100000" w:firstRow="0" w:lastRow="0" w:firstColumn="0" w:lastColumn="0" w:oddVBand="0" w:evenVBand="0" w:oddHBand="1" w:evenHBand="0" w:firstRowFirstColumn="0" w:firstRowLastColumn="0" w:lastRowFirstColumn="0" w:lastRowLastColumn="0"/>
+              <w:rPr>
+                <w:rFonts w:ascii="Arial" w:hAnsi="Arial" w:cs="Arial"/>
+                <w:b/>
+                <w:bCs/>
+                <w:color w:val="000000" w:themeColor="text1"/>
+              </w:rPr>
+            </w:pPr>
+            <w:r>
+              <w:rPr>
+                <w:rFonts w:ascii="Arial" w:hAnsi="Arial" w:cs="Arial"/>
+                <w:b/>
+                <w:bCs/>
+                <w:color w:val="000000" w:themeColor="text1"/>
+              </w:rPr>
+              <w:t>X4</w:t>
+            </w:r>
+          </w:p>
+        </w:tc>
+        <w:tc>
+          <w:tcPr>
+            <w:tcW w:w="661" w:type="dxa"/>
+            <w:tcBorders>
+              <w:top w:val="single" w:sz="12" w:space="0" w:color="595959" w:themeColor="text1" w:themeTint="A6"/>
+              <w:left w:val="single" w:sz="12" w:space="0" w:color="595959" w:themeColor="text1" w:themeTint="A6"/>
+              <w:bottom w:val="single" w:sz="12" w:space="0" w:color="595959" w:themeColor="text1" w:themeTint="A6"/>
+              <w:right w:val="single" w:sz="12" w:space="0" w:color="595959" w:themeColor="text1" w:themeTint="A6"/>
+            </w:tcBorders>
+            <w:shd w:val="clear" w:color="auto" w:fill="FFFFFF" w:themeFill="background1"/>
+            <w:vAlign w:val="center"/>
+          </w:tcPr>
+          <w:p>
+            <w:pPr>
+              <w:jc w:val="center"/>
+              <w:cnfStyle w:val="000000100000" w:firstRow="0" w:lastRow="0" w:firstColumn="0" w:lastColumn="0" w:oddVBand="0" w:evenVBand="0" w:oddHBand="1" w:evenHBand="0" w:firstRowFirstColumn="0" w:firstRowLastColumn="0" w:lastRowFirstColumn="0" w:lastRowLastColumn="0"/>
+              <w:rPr>
+                <w:rFonts w:ascii="Arial" w:hAnsi="Arial" w:cs="Arial"/>
+                <w:b/>
+                <w:bCs/>
+                <w:color w:val="000000" w:themeColor="text1"/>
+              </w:rPr>
+            </w:pPr>
+            <w:r>
+              <w:rPr>
+                <w:rFonts w:ascii="Arial" w:hAnsi="Arial" w:cs="Arial"/>
+                <w:b/>
+                <w:bCs/>
+                <w:color w:val="000000" w:themeColor="text1"/>
+              </w:rPr>
+              <w:t>0</w:t>
+            </w:r>
+          </w:p>
+        </w:tc>
+        <w:tc>
+          <w:tcPr>
+            <w:tcW w:w="661" w:type="dxa"/>
+            <w:tcBorders>
+              <w:top w:val="single" w:sz="12" w:space="0" w:color="595959" w:themeColor="text1" w:themeTint="A6"/>
+              <w:left w:val="single" w:sz="12" w:space="0" w:color="595959" w:themeColor="text1" w:themeTint="A6"/>
+              <w:bottom w:val="single" w:sz="12" w:space="0" w:color="595959" w:themeColor="text1" w:themeTint="A6"/>
+              <w:right w:val="single" w:sz="12" w:space="0" w:color="595959" w:themeColor="text1" w:themeTint="A6"/>
+            </w:tcBorders>
+            <w:shd w:val="clear" w:color="auto" w:fill="FFFFFF" w:themeFill="background1"/>
+            <w:vAlign w:val="center"/>
+          </w:tcPr>
+          <w:p>
+            <w:pPr>
+              <w:jc w:val="center"/>
+              <w:cnfStyle w:val="000000100000" w:firstRow="0" w:lastRow="0" w:firstColumn="0" w:lastColumn="0" w:oddVBand="0" w:evenVBand="0" w:oddHBand="1" w:evenHBand="0" w:firstRowFirstColumn="0" w:firstRowLastColumn="0" w:lastRowFirstColumn="0" w:lastRowLastColumn="0"/>
+              <w:rPr>
+                <w:rFonts w:ascii="Arial" w:hAnsi="Arial" w:cs="Arial"/>
+                <w:b/>
+                <w:bCs/>
+                <w:color w:val="000000" w:themeColor="text1"/>
+              </w:rPr>
+            </w:pPr>
+            <w:r>
+              <w:rPr>
+                <w:rFonts w:ascii="Arial" w:hAnsi="Arial" w:cs="Arial"/>
+                <w:b/>
+                <w:bCs/>
+                <w:color w:val="000000" w:themeColor="text1"/>
+              </w:rPr>
+              <w:t>X6</w:t>
+            </w:r>
+          </w:p>
+        </w:tc>
+        <w:tc>
+          <w:tcPr>
+            <w:tcW w:w="1322" w:type="dxa"/>
+            <w:tcBorders>
+              <w:top w:val="single" w:sz="12" w:space="0" w:color="595959" w:themeColor="text1" w:themeTint="A6"/>
+              <w:left w:val="single" w:sz="12" w:space="0" w:color="595959" w:themeColor="text1" w:themeTint="A6"/>
+              <w:bottom w:val="single" w:sz="12" w:space="0" w:color="595959" w:themeColor="text1" w:themeTint="A6"/>
+              <w:right w:val="single" w:sz="12" w:space="0" w:color="595959" w:themeColor="text1" w:themeTint="A6"/>
+            </w:tcBorders>
+            <w:shd w:val="clear" w:color="auto" w:fill="FFFFFF" w:themeFill="background1"/>
+            <w:vAlign w:val="center"/>
+          </w:tcPr>
+          <w:p>
+            <w:pPr>
+              <w:jc w:val="center"/>
+              <w:cnfStyle w:val="000000100000" w:firstRow="0" w:lastRow="0" w:firstColumn="0" w:lastColumn="0" w:oddVBand="0" w:evenVBand="0" w:oddHBand="1" w:evenHBand="0" w:firstRowFirstColumn="0" w:firstRowLastColumn="0" w:lastRowFirstColumn="0" w:lastRowLastColumn="0"/>
+              <w:rPr>
+                <w:rFonts w:ascii="Arial" w:hAnsi="Arial" w:cs="Arial"/>
+                <w:b/>
+                <w:bCs/>
+                <w:color w:val="000000" w:themeColor="text1"/>
+              </w:rPr>
+            </w:pPr>
+          </w:p>
+        </w:tc>
+      </w:tr>
+      <w:tr>
+        <w:trPr>
+          <w:trHeight w:val="567"/>
+          <w:jc w:val="center"/>
+        </w:trPr>
+        <w:tc>
+          <w:tcPr>
+            <w:cnfStyle w:val="001000000000" w:firstRow="0" w:lastRow="0" w:firstColumn="1" w:lastColumn="0" w:oddVBand="0" w:evenVBand="0" w:oddHBand="0" w:evenHBand="0" w:firstRowFirstColumn="0" w:firstRowLastColumn="0" w:lastRowFirstColumn="0" w:lastRowLastColumn="0"/>
+            <w:tcW w:w="4111" w:type="dxa"/>
+            <w:tcBorders>
+              <w:top w:val="single" w:sz="12" w:space="0" w:color="595959" w:themeColor="text1" w:themeTint="A6"/>
+              <w:left w:val="single" w:sz="12" w:space="0" w:color="595959" w:themeColor="text1" w:themeTint="A6"/>
+              <w:bottom w:val="single" w:sz="12" w:space="0" w:color="595959" w:themeColor="text1" w:themeTint="A6"/>
+              <w:right w:val="single" w:sz="12" w:space="0" w:color="595959" w:themeColor="text1" w:themeTint="A6"/>
+            </w:tcBorders>
+            <w:shd w:val="clear" w:color="auto" w:fill="FEEBC6"/>
+            <w:vAlign w:val="center"/>
+          </w:tcPr>
+          <w:p>
+            <w:pPr>
+              <w:jc w:val="center"/>
+              <w:rPr>
+                <w:rFonts w:ascii="Arial" w:hAnsi="Arial" w:cs="Arial"/>
+                <w:bCs w:val="0"/>
+                <w:color w:val="000000" w:themeColor="text1"/>
+              </w:rPr>
+            </w:pPr>
+            <w:r>
+              <w:rPr>
+                <w:rFonts w:ascii="Arial" w:hAnsi="Arial" w:cs="Arial"/>
+                <w:bCs w:val="0"/>
+                <w:color w:val="000000" w:themeColor="text1"/>
+              </w:rPr>
+              <w:t>Arquivos Lógicos Internos (ALI)</w:t>
+            </w:r>
+          </w:p>
+        </w:tc>
+        <w:tc>
+          <w:tcPr>
+            <w:tcW w:w="1321" w:type="dxa"/>
+            <w:tcBorders>
+              <w:top w:val="single" w:sz="12" w:space="0" w:color="595959" w:themeColor="text1" w:themeTint="A6"/>
+              <w:left w:val="single" w:sz="12" w:space="0" w:color="595959" w:themeColor="text1" w:themeTint="A6"/>
+              <w:bottom w:val="single" w:sz="12" w:space="0" w:color="595959" w:themeColor="text1" w:themeTint="A6"/>
+              <w:right w:val="single" w:sz="12" w:space="0" w:color="595959" w:themeColor="text1" w:themeTint="A6"/>
+            </w:tcBorders>
+            <w:shd w:val="clear" w:color="auto" w:fill="FEEBC6"/>
+            <w:vAlign w:val="center"/>
+          </w:tcPr>
+          <w:p>
+            <w:pPr>
+              <w:jc w:val="center"/>
+              <w:cnfStyle w:val="000000000000" w:firstRow="0" w:lastRow="0" w:firstColumn="0" w:lastColumn="0" w:oddVBand="0" w:evenVBand="0" w:oddHBand="0" w:evenHBand="0" w:firstRowFirstColumn="0" w:firstRowLastColumn="0" w:lastRowFirstColumn="0" w:lastRowLastColumn="0"/>
+              <w:rPr>
+                <w:rFonts w:ascii="Arial" w:hAnsi="Arial" w:cs="Arial"/>
+                <w:b/>
+                <w:bCs/>
+                <w:color w:val="000000" w:themeColor="text1"/>
+              </w:rPr>
+            </w:pPr>
+          </w:p>
+        </w:tc>
+        <w:tc>
+          <w:tcPr>
+            <w:tcW w:w="661" w:type="dxa"/>
+            <w:tcBorders>
+              <w:top w:val="single" w:sz="12" w:space="0" w:color="595959" w:themeColor="text1" w:themeTint="A6"/>
+              <w:left w:val="single" w:sz="12" w:space="0" w:color="595959" w:themeColor="text1" w:themeTint="A6"/>
+              <w:bottom w:val="single" w:sz="12" w:space="0" w:color="595959" w:themeColor="text1" w:themeTint="A6"/>
+              <w:right w:val="single" w:sz="12" w:space="0" w:color="595959" w:themeColor="text1" w:themeTint="A6"/>
+            </w:tcBorders>
+            <w:shd w:val="clear" w:color="auto" w:fill="FEEBC6"/>
+            <w:vAlign w:val="center"/>
+          </w:tcPr>
+          <w:p>
+            <w:pPr>
+              <w:jc w:val="center"/>
+              <w:cnfStyle w:val="000000000000" w:firstRow="0" w:lastRow="0" w:firstColumn="0" w:lastColumn="0" w:oddVBand="0" w:evenVBand="0" w:oddHBand="0" w:evenHBand="0" w:firstRowFirstColumn="0" w:firstRowLastColumn="0" w:lastRowFirstColumn="0" w:lastRowLastColumn="0"/>
+              <w:rPr>
+                <w:rFonts w:ascii="Arial" w:hAnsi="Arial" w:cs="Arial"/>
+                <w:b/>
+                <w:bCs/>
+                <w:color w:val="000000" w:themeColor="text1"/>
+              </w:rPr>
+            </w:pPr>
+            <w:r>
+              <w:rPr>
+                <w:rFonts w:ascii="Arial" w:hAnsi="Arial" w:cs="Arial"/>
+                <w:b/>
+                <w:bCs/>
+                <w:color w:val="000000" w:themeColor="text1"/>
+              </w:rPr>
+              <w:t>0</w:t>
+            </w:r>
+          </w:p>
+        </w:tc>
+        <w:tc>
+          <w:tcPr>
+            <w:tcW w:w="661" w:type="dxa"/>
+            <w:tcBorders>
+              <w:top w:val="single" w:sz="12" w:space="0" w:color="595959" w:themeColor="text1" w:themeTint="A6"/>
+              <w:left w:val="single" w:sz="12" w:space="0" w:color="595959" w:themeColor="text1" w:themeTint="A6"/>
+              <w:bottom w:val="single" w:sz="12" w:space="0" w:color="595959" w:themeColor="text1" w:themeTint="A6"/>
+              <w:right w:val="single" w:sz="12" w:space="0" w:color="595959" w:themeColor="text1" w:themeTint="A6"/>
+            </w:tcBorders>
+            <w:shd w:val="clear" w:color="auto" w:fill="FEEBC6"/>
+            <w:vAlign w:val="center"/>
+          </w:tcPr>
+          <w:p>
+            <w:pPr>
+              <w:jc w:val="center"/>
+              <w:cnfStyle w:val="000000000000" w:firstRow="0" w:lastRow="0" w:firstColumn="0" w:lastColumn="0" w:oddVBand="0" w:evenVBand="0" w:oddHBand="0" w:evenHBand="0" w:firstRowFirstColumn="0" w:firstRowLastColumn="0" w:lastRowFirstColumn="0" w:lastRowLastColumn="0"/>
+              <w:rPr>
+                <w:rFonts w:ascii="Arial" w:hAnsi="Arial" w:cs="Arial"/>
+                <w:b/>
+                <w:bCs/>
+                <w:color w:val="000000" w:themeColor="text1"/>
+              </w:rPr>
+            </w:pPr>
+            <w:r>
+              <w:rPr>
+                <w:rFonts w:ascii="Arial" w:hAnsi="Arial" w:cs="Arial"/>
+                <w:b/>
+                <w:bCs/>
+                <w:color w:val="000000" w:themeColor="text1"/>
+              </w:rPr>
+              <w:t>X7</w:t>
+            </w:r>
+          </w:p>
+        </w:tc>
+        <w:tc>
+          <w:tcPr>
+            <w:tcW w:w="661" w:type="dxa"/>
+            <w:tcBorders>
+              <w:top w:val="single" w:sz="12" w:space="0" w:color="595959" w:themeColor="text1" w:themeTint="A6"/>
+              <w:left w:val="single" w:sz="12" w:space="0" w:color="595959" w:themeColor="text1" w:themeTint="A6"/>
+              <w:bottom w:val="single" w:sz="12" w:space="0" w:color="595959" w:themeColor="text1" w:themeTint="A6"/>
+              <w:right w:val="single" w:sz="12" w:space="0" w:color="595959" w:themeColor="text1" w:themeTint="A6"/>
+            </w:tcBorders>
+            <w:shd w:val="clear" w:color="auto" w:fill="FEEBC6"/>
+            <w:vAlign w:val="center"/>
+          </w:tcPr>
+          <w:p>
+            <w:pPr>
+              <w:jc w:val="center"/>
+              <w:cnfStyle w:val="000000000000" w:firstRow="0" w:lastRow="0" w:firstColumn="0" w:lastColumn="0" w:oddVBand="0" w:evenVBand="0" w:oddHBand="0" w:evenHBand="0" w:firstRowFirstColumn="0" w:firstRowLastColumn="0" w:lastRowFirstColumn="0" w:lastRowLastColumn="0"/>
+              <w:rPr>
+                <w:rFonts w:ascii="Arial" w:hAnsi="Arial" w:cs="Arial"/>
+                <w:b/>
+                <w:bCs/>
+                <w:color w:val="000000" w:themeColor="text1"/>
+              </w:rPr>
+            </w:pPr>
+            <w:r>
+              <w:rPr>
+                <w:rFonts w:ascii="Arial" w:hAnsi="Arial" w:cs="Arial"/>
+                <w:b/>
+                <w:bCs/>
+                <w:color w:val="000000" w:themeColor="text1"/>
+              </w:rPr>
+              <w:t>0</w:t>
+            </w:r>
+          </w:p>
+        </w:tc>
+        <w:tc>
+          <w:tcPr>
+            <w:tcW w:w="661" w:type="dxa"/>
+            <w:tcBorders>
+              <w:top w:val="single" w:sz="12" w:space="0" w:color="595959" w:themeColor="text1" w:themeTint="A6"/>
+              <w:left w:val="single" w:sz="12" w:space="0" w:color="595959" w:themeColor="text1" w:themeTint="A6"/>
+              <w:bottom w:val="single" w:sz="12" w:space="0" w:color="595959" w:themeColor="text1" w:themeTint="A6"/>
+              <w:right w:val="single" w:sz="12" w:space="0" w:color="595959" w:themeColor="text1" w:themeTint="A6"/>
+            </w:tcBorders>
+            <w:shd w:val="clear" w:color="auto" w:fill="FEEBC6"/>
+            <w:vAlign w:val="center"/>
+          </w:tcPr>
+          <w:p>
+            <w:pPr>
+              <w:jc w:val="center"/>
+              <w:cnfStyle w:val="000000000000" w:firstRow="0" w:lastRow="0" w:firstColumn="0" w:lastColumn="0" w:oddVBand="0" w:evenVBand="0" w:oddHBand="0" w:evenHBand="0" w:firstRowFirstColumn="0" w:firstRowLastColumn="0" w:lastRowFirstColumn="0" w:lastRowLastColumn="0"/>
+              <w:rPr>
+                <w:rFonts w:ascii="Arial" w:hAnsi="Arial" w:cs="Arial"/>
+                <w:b/>
+                <w:bCs/>
+                <w:color w:val="000000" w:themeColor="text1"/>
+              </w:rPr>
+            </w:pPr>
+            <w:r>
+              <w:rPr>
+                <w:rFonts w:ascii="Arial" w:hAnsi="Arial" w:cs="Arial"/>
+                <w:b/>
+                <w:bCs/>
+                <w:color w:val="000000" w:themeColor="text1"/>
+              </w:rPr>
+              <w:t>X10</w:t>
+            </w:r>
+          </w:p>
+        </w:tc>
+        <w:tc>
+          <w:tcPr>
+            <w:tcW w:w="661" w:type="dxa"/>
+            <w:tcBorders>
+              <w:top w:val="single" w:sz="12" w:space="0" w:color="595959" w:themeColor="text1" w:themeTint="A6"/>
+              <w:left w:val="single" w:sz="12" w:space="0" w:color="595959" w:themeColor="text1" w:themeTint="A6"/>
+              <w:bottom w:val="single" w:sz="12" w:space="0" w:color="595959" w:themeColor="text1" w:themeTint="A6"/>
+              <w:right w:val="single" w:sz="12" w:space="0" w:color="595959" w:themeColor="text1" w:themeTint="A6"/>
+            </w:tcBorders>
+            <w:shd w:val="clear" w:color="auto" w:fill="FEEBC6"/>
+            <w:vAlign w:val="center"/>
+          </w:tcPr>
+          <w:p>
+            <w:pPr>
+              <w:jc w:val="center"/>
+              <w:cnfStyle w:val="000000000000" w:firstRow="0" w:lastRow="0" w:firstColumn="0" w:lastColumn="0" w:oddVBand="0" w:evenVBand="0" w:oddHBand="0" w:evenHBand="0" w:firstRowFirstColumn="0" w:firstRowLastColumn="0" w:lastRowFirstColumn="0" w:lastRowLastColumn="0"/>
+              <w:rPr>
+                <w:rFonts w:ascii="Arial" w:hAnsi="Arial" w:cs="Arial"/>
+                <w:b/>
+                <w:bCs/>
+                <w:color w:val="000000" w:themeColor="text1"/>
+              </w:rPr>
+            </w:pPr>
+            <w:r>
+              <w:rPr>
+                <w:rFonts w:ascii="Arial" w:hAnsi="Arial" w:cs="Arial"/>
+                <w:b/>
+                <w:bCs/>
+                <w:color w:val="000000" w:themeColor="text1"/>
+              </w:rPr>
+              <w:t>0</w:t>
+            </w:r>
+            <w:bookmarkStart w:id="0" w:name="_GoBack"/>
+            <w:bookmarkEnd w:id="0"/>
+          </w:p>
+        </w:tc>
+        <w:tc>
+          <w:tcPr>
+            <w:tcW w:w="661" w:type="dxa"/>
+            <w:tcBorders>
+              <w:top w:val="single" w:sz="12" w:space="0" w:color="595959" w:themeColor="text1" w:themeTint="A6"/>
+              <w:left w:val="single" w:sz="12" w:space="0" w:color="595959" w:themeColor="text1" w:themeTint="A6"/>
+              <w:bottom w:val="single" w:sz="12" w:space="0" w:color="595959" w:themeColor="text1" w:themeTint="A6"/>
+              <w:right w:val="single" w:sz="12" w:space="0" w:color="595959" w:themeColor="text1" w:themeTint="A6"/>
+            </w:tcBorders>
+            <w:shd w:val="clear" w:color="auto" w:fill="FEEBC6"/>
+            <w:vAlign w:val="center"/>
+          </w:tcPr>
+          <w:p>
+            <w:pPr>
+              <w:jc w:val="center"/>
+              <w:cnfStyle w:val="000000000000" w:firstRow="0" w:lastRow="0" w:firstColumn="0" w:lastColumn="0" w:oddVBand="0" w:evenVBand="0" w:oddHBand="0" w:evenHBand="0" w:firstRowFirstColumn="0" w:firstRowLastColumn="0" w:lastRowFirstColumn="0" w:lastRowLastColumn="0"/>
+              <w:rPr>
+                <w:rFonts w:ascii="Arial" w:hAnsi="Arial" w:cs="Arial"/>
+                <w:b/>
+                <w:bCs/>
+                <w:color w:val="000000" w:themeColor="text1"/>
+              </w:rPr>
+            </w:pPr>
+            <w:r>
+              <w:rPr>
+                <w:rFonts w:ascii="Arial" w:hAnsi="Arial" w:cs="Arial"/>
+                <w:b/>
+                <w:bCs/>
+                <w:color w:val="000000" w:themeColor="text1"/>
+              </w:rPr>
+              <w:t>X15</w:t>
+            </w:r>
+          </w:p>
+        </w:tc>
+        <w:tc>
+          <w:tcPr>
+            <w:tcW w:w="1322" w:type="dxa"/>
+            <w:tcBorders>
+              <w:top w:val="single" w:sz="12" w:space="0" w:color="595959" w:themeColor="text1" w:themeTint="A6"/>
+              <w:left w:val="single" w:sz="12" w:space="0" w:color="595959" w:themeColor="text1" w:themeTint="A6"/>
+              <w:bottom w:val="single" w:sz="12" w:space="0" w:color="595959" w:themeColor="text1" w:themeTint="A6"/>
+              <w:right w:val="single" w:sz="12" w:space="0" w:color="595959" w:themeColor="text1" w:themeTint="A6"/>
+            </w:tcBorders>
+            <w:shd w:val="clear" w:color="auto" w:fill="FEEBC6"/>
+            <w:vAlign w:val="center"/>
+          </w:tcPr>
+          <w:p>
+            <w:pPr>
+              <w:jc w:val="center"/>
+              <w:cnfStyle w:val="000000000000" w:firstRow="0" w:lastRow="0" w:firstColumn="0" w:lastColumn="0" w:oddVBand="0" w:evenVBand="0" w:oddHBand="0" w:evenHBand="0" w:firstRowFirstColumn="0" w:firstRowLastColumn="0" w:lastRowFirstColumn="0" w:lastRowLastColumn="0"/>
+              <w:rPr>
+                <w:rFonts w:ascii="Arial" w:hAnsi="Arial" w:cs="Arial"/>
+                <w:b/>
+                <w:bCs/>
+                <w:color w:val="000000" w:themeColor="text1"/>
+              </w:rPr>
+            </w:pPr>
+          </w:p>
+        </w:tc>
+      </w:tr>
+      <w:tr>
+        <w:trPr>
+          <w:cnfStyle w:val="000000100000" w:firstRow="0" w:lastRow="0" w:firstColumn="0" w:lastColumn="0" w:oddVBand="0" w:evenVBand="0" w:oddHBand="1" w:evenHBand="0" w:firstRowFirstColumn="0" w:firstRowLastColumn="0" w:lastRowFirstColumn="0" w:lastRowLastColumn="0"/>
+          <w:trHeight w:val="567"/>
+          <w:jc w:val="center"/>
+        </w:trPr>
+        <w:tc>
+          <w:tcPr>
+            <w:cnfStyle w:val="001000000000" w:firstRow="0" w:lastRow="0" w:firstColumn="1" w:lastColumn="0" w:oddVBand="0" w:evenVBand="0" w:oddHBand="0" w:evenHBand="0" w:firstRowFirstColumn="0" w:firstRowLastColumn="0" w:lastRowFirstColumn="0" w:lastRowLastColumn="0"/>
+            <w:tcW w:w="4111" w:type="dxa"/>
+            <w:tcBorders>
+              <w:top w:val="single" w:sz="12" w:space="0" w:color="595959" w:themeColor="text1" w:themeTint="A6"/>
+              <w:left w:val="single" w:sz="12" w:space="0" w:color="595959" w:themeColor="text1" w:themeTint="A6"/>
+              <w:bottom w:val="single" w:sz="12" w:space="0" w:color="595959" w:themeColor="text1" w:themeTint="A6"/>
+              <w:right w:val="single" w:sz="12" w:space="0" w:color="595959" w:themeColor="text1" w:themeTint="A6"/>
+            </w:tcBorders>
+            <w:shd w:val="clear" w:color="auto" w:fill="FFFFFF" w:themeFill="background1"/>
+            <w:vAlign w:val="center"/>
+          </w:tcPr>
+          <w:p>
+            <w:pPr>
+              <w:jc w:val="center"/>
+              <w:rPr>
+                <w:rFonts w:ascii="Arial" w:hAnsi="Arial" w:cs="Arial"/>
+                <w:bCs w:val="0"/>
+                <w:color w:val="000000" w:themeColor="text1"/>
+              </w:rPr>
+            </w:pPr>
+            <w:r>
+              <w:rPr>
+                <w:rFonts w:ascii="Arial" w:hAnsi="Arial" w:cs="Arial"/>
+                <w:bCs w:val="0"/>
+                <w:color w:val="000000" w:themeColor="text1"/>
+              </w:rPr>
+              <w:t>Arquivos de Interface Externos (AIE)</w:t>
+            </w:r>
+          </w:p>
+        </w:tc>
+        <w:tc>
+          <w:tcPr>
+            <w:tcW w:w="1321" w:type="dxa"/>
+            <w:tcBorders>
+              <w:top w:val="single" w:sz="12" w:space="0" w:color="595959" w:themeColor="text1" w:themeTint="A6"/>
+              <w:left w:val="single" w:sz="12" w:space="0" w:color="595959" w:themeColor="text1" w:themeTint="A6"/>
+              <w:bottom w:val="single" w:sz="12" w:space="0" w:color="595959" w:themeColor="text1" w:themeTint="A6"/>
+              <w:right w:val="single" w:sz="12" w:space="0" w:color="595959" w:themeColor="text1" w:themeTint="A6"/>
+            </w:tcBorders>
+            <w:shd w:val="clear" w:color="auto" w:fill="FFFFFF" w:themeFill="background1"/>
+            <w:vAlign w:val="center"/>
+          </w:tcPr>
+          <w:p>
+            <w:pPr>
+              <w:jc w:val="center"/>
+              <w:cnfStyle w:val="000000100000" w:firstRow="0" w:lastRow="0" w:firstColumn="0" w:lastColumn="0" w:oddVBand="0" w:evenVBand="0" w:oddHBand="1" w:evenHBand="0" w:firstRowFirstColumn="0" w:firstRowLastColumn="0" w:lastRowFirstColumn="0" w:lastRowLastColumn="0"/>
+              <w:rPr>
+                <w:rFonts w:ascii="Arial" w:hAnsi="Arial" w:cs="Arial"/>
+                <w:b/>
+                <w:bCs/>
+                <w:color w:val="000000" w:themeColor="text1"/>
+              </w:rPr>
+            </w:pPr>
+            <w:r>
+              <w:rPr>
+                <w:rFonts w:ascii="Arial" w:hAnsi="Arial" w:cs="Arial"/>
+                <w:b/>
+                <w:bCs/>
+                <w:color w:val="000000" w:themeColor="text1"/>
+              </w:rPr>
+              <w:t>1</w:t>
+            </w:r>
+          </w:p>
+        </w:tc>
+        <w:tc>
+          <w:tcPr>
+            <w:tcW w:w="661" w:type="dxa"/>
+            <w:tcBorders>
+              <w:top w:val="single" w:sz="12" w:space="0" w:color="595959" w:themeColor="text1" w:themeTint="A6"/>
+              <w:left w:val="single" w:sz="12" w:space="0" w:color="595959" w:themeColor="text1" w:themeTint="A6"/>
+              <w:bottom w:val="single" w:sz="12" w:space="0" w:color="595959" w:themeColor="text1" w:themeTint="A6"/>
+              <w:right w:val="single" w:sz="12" w:space="0" w:color="595959" w:themeColor="text1" w:themeTint="A6"/>
+            </w:tcBorders>
+            <w:shd w:val="clear" w:color="auto" w:fill="FFFFFF" w:themeFill="background1"/>
+            <w:vAlign w:val="center"/>
+          </w:tcPr>
+          <w:p>
+            <w:pPr>
+              <w:jc w:val="center"/>
+              <w:cnfStyle w:val="000000100000" w:firstRow="0" w:lastRow="0" w:firstColumn="0" w:lastColumn="0" w:oddVBand="0" w:evenVBand="0" w:oddHBand="1" w:evenHBand="0" w:firstRowFirstColumn="0" w:firstRowLastColumn="0" w:lastRowFirstColumn="0" w:lastRowLastColumn="0"/>
+              <w:rPr>
+                <w:rFonts w:ascii="Arial" w:hAnsi="Arial" w:cs="Arial"/>
+                <w:b/>
+                <w:bCs/>
+                <w:color w:val="000000" w:themeColor="text1"/>
+              </w:rPr>
+            </w:pPr>
+            <w:r>
+              <w:rPr>
+                <w:rFonts w:ascii="Arial" w:hAnsi="Arial" w:cs="Arial"/>
+                <w:b/>
+                <w:bCs/>
+                <w:color w:val="000000" w:themeColor="text1"/>
+              </w:rPr>
+              <w:t>0</w:t>
+            </w:r>
+          </w:p>
+        </w:tc>
+        <w:tc>
+          <w:tcPr>
+            <w:tcW w:w="661" w:type="dxa"/>
+            <w:tcBorders>
+              <w:top w:val="single" w:sz="12" w:space="0" w:color="595959" w:themeColor="text1" w:themeTint="A6"/>
+              <w:left w:val="single" w:sz="12" w:space="0" w:color="595959" w:themeColor="text1" w:themeTint="A6"/>
+              <w:bottom w:val="single" w:sz="12" w:space="0" w:color="595959" w:themeColor="text1" w:themeTint="A6"/>
+              <w:right w:val="single" w:sz="12" w:space="0" w:color="595959" w:themeColor="text1" w:themeTint="A6"/>
+            </w:tcBorders>
+            <w:shd w:val="clear" w:color="auto" w:fill="FFFFFF" w:themeFill="background1"/>
+            <w:vAlign w:val="center"/>
+          </w:tcPr>
+          <w:p>
+            <w:pPr>
+              <w:jc w:val="center"/>
+              <w:cnfStyle w:val="000000100000" w:firstRow="0" w:lastRow="0" w:firstColumn="0" w:lastColumn="0" w:oddVBand="0" w:evenVBand="0" w:oddHBand="1" w:evenHBand="0" w:firstRowFirstColumn="0" w:firstRowLastColumn="0" w:lastRowFirstColumn="0" w:lastRowLastColumn="0"/>
+              <w:rPr>
+                <w:rFonts w:ascii="Arial" w:hAnsi="Arial" w:cs="Arial"/>
+                <w:b/>
+                <w:bCs/>
+                <w:color w:val="000000" w:themeColor="text1"/>
+              </w:rPr>
+            </w:pPr>
+            <w:r>
+              <w:rPr>
+                <w:rFonts w:ascii="Arial" w:hAnsi="Arial" w:cs="Arial"/>
+                <w:b/>
+                <w:bCs/>
+                <w:color w:val="000000" w:themeColor="text1"/>
+              </w:rPr>
+              <w:t>X5</w:t>
+            </w:r>
+          </w:p>
+        </w:tc>
+        <w:tc>
+          <w:tcPr>
+            <w:tcW w:w="661" w:type="dxa"/>
+            <w:tcBorders>
+              <w:top w:val="single" w:sz="12" w:space="0" w:color="595959" w:themeColor="text1" w:themeTint="A6"/>
+              <w:left w:val="single" w:sz="12" w:space="0" w:color="595959" w:themeColor="text1" w:themeTint="A6"/>
+              <w:bottom w:val="single" w:sz="12" w:space="0" w:color="595959" w:themeColor="text1" w:themeTint="A6"/>
+              <w:right w:val="single" w:sz="12" w:space="0" w:color="595959" w:themeColor="text1" w:themeTint="A6"/>
+            </w:tcBorders>
+            <w:shd w:val="clear" w:color="auto" w:fill="FFFFFF" w:themeFill="background1"/>
+            <w:vAlign w:val="center"/>
+          </w:tcPr>
+          <w:p>
+            <w:pPr>
+              <w:jc w:val="center"/>
+              <w:cnfStyle w:val="000000100000" w:firstRow="0" w:lastRow="0" w:firstColumn="0" w:lastColumn="0" w:oddVBand="0" w:evenVBand="0" w:oddHBand="1" w:evenHBand="0" w:firstRowFirstColumn="0" w:firstRowLastColumn="0" w:lastRowFirstColumn="0" w:lastRowLastColumn="0"/>
+              <w:rPr>
+                <w:rFonts w:ascii="Arial" w:hAnsi="Arial" w:cs="Arial"/>
+                <w:b/>
+                <w:bCs/>
+                <w:color w:val="000000" w:themeColor="text1"/>
+              </w:rPr>
+            </w:pPr>
+            <w:r>
+              <w:rPr>
+                <w:rFonts w:ascii="Arial" w:hAnsi="Arial" w:cs="Arial"/>
+                <w:b/>
+                <w:bCs/>
+                <w:color w:val="000000" w:themeColor="text1"/>
+              </w:rPr>
+              <w:t>0</w:t>
+            </w:r>
+          </w:p>
+        </w:tc>
+        <w:tc>
+          <w:tcPr>
+            <w:tcW w:w="661" w:type="dxa"/>
+            <w:tcBorders>
+              <w:top w:val="single" w:sz="12" w:space="0" w:color="595959" w:themeColor="text1" w:themeTint="A6"/>
+              <w:left w:val="single" w:sz="12" w:space="0" w:color="595959" w:themeColor="text1" w:themeTint="A6"/>
+              <w:bottom w:val="single" w:sz="12" w:space="0" w:color="595959" w:themeColor="text1" w:themeTint="A6"/>
+              <w:right w:val="single" w:sz="12" w:space="0" w:color="595959" w:themeColor="text1" w:themeTint="A6"/>
+            </w:tcBorders>
+            <w:shd w:val="clear" w:color="auto" w:fill="FFFFFF" w:themeFill="background1"/>
+            <w:vAlign w:val="center"/>
+          </w:tcPr>
+          <w:p>
+            <w:pPr>
+              <w:jc w:val="center"/>
+              <w:cnfStyle w:val="000000100000" w:firstRow="0" w:lastRow="0" w:firstColumn="0" w:lastColumn="0" w:oddVBand="0" w:evenVBand="0" w:oddHBand="1" w:evenHBand="0" w:firstRowFirstColumn="0" w:firstRowLastColumn="0" w:lastRowFirstColumn="0" w:lastRowLastColumn="0"/>
+              <w:rPr>
+                <w:rFonts w:ascii="Arial" w:hAnsi="Arial" w:cs="Arial"/>
+                <w:b/>
+                <w:bCs/>
+                <w:color w:val="000000" w:themeColor="text1"/>
+              </w:rPr>
+            </w:pPr>
+            <w:r>
+              <w:rPr>
+                <w:rFonts w:ascii="Arial" w:hAnsi="Arial" w:cs="Arial"/>
+                <w:b/>
+                <w:bCs/>
+                <w:color w:val="000000" w:themeColor="text1"/>
+              </w:rPr>
+              <w:t>X7</w:t>
+            </w:r>
+          </w:p>
+        </w:tc>
+        <w:tc>
+          <w:tcPr>
+            <w:tcW w:w="661" w:type="dxa"/>
+            <w:tcBorders>
+              <w:top w:val="single" w:sz="12" w:space="0" w:color="595959" w:themeColor="text1" w:themeTint="A6"/>
+              <w:left w:val="single" w:sz="12" w:space="0" w:color="595959" w:themeColor="text1" w:themeTint="A6"/>
+              <w:bottom w:val="single" w:sz="12" w:space="0" w:color="595959" w:themeColor="text1" w:themeTint="A6"/>
+              <w:right w:val="single" w:sz="12" w:space="0" w:color="595959" w:themeColor="text1" w:themeTint="A6"/>
+            </w:tcBorders>
+            <w:shd w:val="clear" w:color="auto" w:fill="FFFFFF" w:themeFill="background1"/>
+            <w:vAlign w:val="center"/>
+          </w:tcPr>
+          <w:p>
+            <w:pPr>
+              <w:jc w:val="center"/>
+              <w:cnfStyle w:val="000000100000" w:firstRow="0" w:lastRow="0" w:firstColumn="0" w:lastColumn="0" w:oddVBand="0" w:evenVBand="0" w:oddHBand="1" w:evenHBand="0" w:firstRowFirstColumn="0" w:firstRowLastColumn="0" w:lastRowFirstColumn="0" w:lastRowLastColumn="0"/>
+              <w:rPr>
+                <w:rFonts w:ascii="Arial" w:hAnsi="Arial" w:cs="Arial"/>
+                <w:b/>
+                <w:bCs/>
+                <w:color w:val="000000" w:themeColor="text1"/>
+              </w:rPr>
+            </w:pPr>
+            <w:r>
+              <w:rPr>
+                <w:rFonts w:ascii="Arial" w:hAnsi="Arial" w:cs="Arial"/>
+                <w:b/>
+                <w:bCs/>
+                <w:color w:val="000000" w:themeColor="text1"/>
+              </w:rPr>
+              <w:t xml:space="preserve">1 </w:t>
+            </w:r>
+          </w:p>
+        </w:tc>
+        <w:tc>
+          <w:tcPr>
+            <w:tcW w:w="661" w:type="dxa"/>
+            <w:tcBorders>
+              <w:top w:val="single" w:sz="12" w:space="0" w:color="595959" w:themeColor="text1" w:themeTint="A6"/>
+              <w:left w:val="single" w:sz="12" w:space="0" w:color="595959" w:themeColor="text1" w:themeTint="A6"/>
+              <w:bottom w:val="single" w:sz="12" w:space="0" w:color="595959" w:themeColor="text1" w:themeTint="A6"/>
+              <w:right w:val="single" w:sz="12" w:space="0" w:color="595959" w:themeColor="text1" w:themeTint="A6"/>
+            </w:tcBorders>
+            <w:shd w:val="clear" w:color="auto" w:fill="FFFFFF" w:themeFill="background1"/>
+            <w:vAlign w:val="center"/>
+          </w:tcPr>
+          <w:p>
+            <w:pPr>
+              <w:jc w:val="center"/>
+              <w:cnfStyle w:val="000000100000" w:firstRow="0" w:lastRow="0" w:firstColumn="0" w:lastColumn="0" w:oddVBand="0" w:evenVBand="0" w:oddHBand="1" w:evenHBand="0" w:firstRowFirstColumn="0" w:firstRowLastColumn="0" w:lastRowFirstColumn="0" w:lastRowLastColumn="0"/>
+              <w:rPr>
+                <w:rFonts w:ascii="Arial" w:hAnsi="Arial" w:cs="Arial"/>
+                <w:b/>
+                <w:bCs/>
+                <w:color w:val="000000" w:themeColor="text1"/>
+              </w:rPr>
+            </w:pPr>
+            <w:r>
+              <w:rPr>
+                <w:rFonts w:ascii="Arial" w:hAnsi="Arial" w:cs="Arial"/>
+                <w:b/>
+                <w:bCs/>
+                <w:color w:val="000000" w:themeColor="text1"/>
+              </w:rPr>
+              <w:t>X10</w:t>
+            </w:r>
+          </w:p>
+        </w:tc>
+        <w:tc>
+          <w:tcPr>
+            <w:tcW w:w="1322" w:type="dxa"/>
+            <w:tcBorders>
+              <w:top w:val="single" w:sz="12" w:space="0" w:color="595959" w:themeColor="text1" w:themeTint="A6"/>
+              <w:left w:val="single" w:sz="12" w:space="0" w:color="595959" w:themeColor="text1" w:themeTint="A6"/>
+              <w:bottom w:val="single" w:sz="12" w:space="0" w:color="595959" w:themeColor="text1" w:themeTint="A6"/>
+              <w:right w:val="single" w:sz="12" w:space="0" w:color="595959" w:themeColor="text1" w:themeTint="A6"/>
+            </w:tcBorders>
+            <w:shd w:val="clear" w:color="auto" w:fill="FFFFFF" w:themeFill="background1"/>
+            <w:vAlign w:val="center"/>
+          </w:tcPr>
+          <w:p>
+            <w:pPr>
+              <w:jc w:val="center"/>
+              <w:cnfStyle w:val="000000100000" w:firstRow="0" w:lastRow="0" w:firstColumn="0" w:lastColumn="0" w:oddVBand="0" w:evenVBand="0" w:oddHBand="1" w:evenHBand="0" w:firstRowFirstColumn="0" w:firstRowLastColumn="0" w:lastRowFirstColumn="0" w:lastRowLastColumn="0"/>
+              <w:rPr>
+                <w:rFonts w:ascii="Arial" w:hAnsi="Arial" w:cs="Arial"/>
+                <w:b/>
+                <w:bCs/>
+                <w:color w:val="000000" w:themeColor="text1"/>
+              </w:rPr>
+            </w:pPr>
+            <w:r>
+              <w:rPr>
+                <w:rFonts w:ascii="Arial" w:hAnsi="Arial" w:cs="Arial"/>
+                <w:b/>
+                <w:bCs/>
+                <w:color w:val="000000" w:themeColor="text1"/>
+              </w:rPr>
+              <w:t>10</w:t>
+            </w:r>
+          </w:p>
+        </w:tc>
+      </w:tr>
+      <w:tr>
+        <w:trPr>
+          <w:trHeight w:val="567"/>
+          <w:jc w:val="center"/>
+        </w:trPr>
+        <w:tc>
+          <w:tcPr>
+            <w:cnfStyle w:val="001000000000" w:firstRow="0" w:lastRow="0" w:firstColumn="1" w:lastColumn="0" w:oddVBand="0" w:evenVBand="0" w:oddHBand="0" w:evenHBand="0" w:firstRowFirstColumn="0" w:firstRowLastColumn="0" w:lastRowFirstColumn="0" w:lastRowLastColumn="0"/>
+            <w:tcW w:w="9398" w:type="dxa"/>
+            <w:gridSpan w:val="8"/>
+            <w:tcBorders>
+              <w:top w:val="single" w:sz="12" w:space="0" w:color="595959" w:themeColor="text1" w:themeTint="A6"/>
+              <w:left w:val="single" w:sz="12" w:space="0" w:color="595959" w:themeColor="text1" w:themeTint="A6"/>
+              <w:bottom w:val="single" w:sz="12" w:space="0" w:color="595959" w:themeColor="text1" w:themeTint="A6"/>
+              <w:right w:val="single" w:sz="12" w:space="0" w:color="595959" w:themeColor="text1" w:themeTint="A6"/>
+            </w:tcBorders>
+            <w:shd w:val="clear" w:color="auto" w:fill="FEEBC6"/>
+            <w:vAlign w:val="center"/>
+          </w:tcPr>
+          <w:p>
+            <w:pPr>
+              <w:jc w:val="center"/>
+              <w:rPr>
+                <w:rFonts w:ascii="Arial" w:hAnsi="Arial" w:cs="Arial"/>
+                <w:bCs w:val="0"/>
+                <w:color w:val="000000" w:themeColor="text1"/>
+              </w:rPr>
+            </w:pPr>
+            <w:r>
+              <w:rPr>
+                <w:rFonts w:ascii="Arial" w:hAnsi="Arial" w:cs="Arial"/>
+                <w:bCs w:val="0"/>
+                <w:color w:val="000000" w:themeColor="text1"/>
+              </w:rPr>
+              <w:t>Contagem Total</w:t>
+            </w:r>
+          </w:p>
+        </w:tc>
+        <w:tc>
+          <w:tcPr>
+            <w:tcW w:w="1322" w:type="dxa"/>
+            <w:tcBorders>
+              <w:top w:val="single" w:sz="12" w:space="0" w:color="595959" w:themeColor="text1" w:themeTint="A6"/>
+              <w:left w:val="single" w:sz="12" w:space="0" w:color="595959" w:themeColor="text1" w:themeTint="A6"/>
+              <w:bottom w:val="single" w:sz="12" w:space="0" w:color="595959" w:themeColor="text1" w:themeTint="A6"/>
+              <w:right w:val="single" w:sz="12" w:space="0" w:color="595959" w:themeColor="text1" w:themeTint="A6"/>
+            </w:tcBorders>
+            <w:shd w:val="clear" w:color="auto" w:fill="FEEBC6"/>
+            <w:vAlign w:val="center"/>
+          </w:tcPr>
+          <w:p>
+            <w:pPr>
+              <w:jc w:val="center"/>
+              <w:cnfStyle w:val="000000000000" w:firstRow="0" w:lastRow="0" w:firstColumn="0" w:lastColumn="0" w:oddVBand="0" w:evenVBand="0" w:oddHBand="0" w:evenHBand="0" w:firstRowFirstColumn="0" w:firstRowLastColumn="0" w:lastRowFirstColumn="0" w:lastRowLastColumn="0"/>
+              <w:rPr>
+                <w:rFonts w:ascii="Arial" w:hAnsi="Arial" w:cs="Arial"/>
+                <w:b/>
+                <w:bCs/>
+                <w:color w:val="000000" w:themeColor="text1"/>
+              </w:rPr>
+            </w:pPr>
+            <w:r>
+              <w:rPr>
+                <w:rFonts w:ascii="Arial" w:hAnsi="Arial" w:cs="Arial"/>
+                <w:b/>
+                <w:bCs/>
+                <w:color w:val="000000" w:themeColor="text1"/>
+              </w:rPr>
+              <w:t>87</w:t>
+            </w:r>
+          </w:p>
+        </w:tc>
+      </w:tr>
+    </w:tbl>
     <w:p>
       <w:pPr>
         <w:jc w:val="center"/>
@@ -658,64 +2486,6 @@
           <w:szCs w:val="24"/>
         </w:rPr>
       </w:pPr>
-      <w:r>
-        <w:rPr>
-          <w:rFonts w:ascii="Arial" w:hAnsi="Arial" w:cs="Arial"/>
-          <w:b/>
-          <w:bCs/>
-          <w:noProof/>
-          <w:sz w:val="24"/>
-          <w:szCs w:val="24"/>
-        </w:rPr>
-        <w:drawing>
-          <wp:inline distT="0" distB="0" distL="0" distR="0">
-            <wp:extent cx="4229100" cy="5484503"/>
-            <wp:effectExtent l="0" t="0" r="0" b="1905"/>
-            <wp:docPr id="1855218533" name="Imagem 5"/>
-            <wp:cNvGraphicFramePr>
-              <a:graphicFrameLocks xmlns:a="http://schemas.openxmlformats.org/drawingml/2006/main" noChangeAspect="1"/>
-            </wp:cNvGraphicFramePr>
-            <a:graphic xmlns:a="http://schemas.openxmlformats.org/drawingml/2006/main">
-              <a:graphicData uri="http://schemas.openxmlformats.org/drawingml/2006/picture">
-                <pic:pic xmlns:pic="http://schemas.openxmlformats.org/drawingml/2006/picture">
-                  <pic:nvPicPr>
-                    <pic:cNvPr id="0" name="Picture 5"/>
-                    <pic:cNvPicPr>
-                      <a:picLocks noChangeAspect="1" noChangeArrowheads="1"/>
-                    </pic:cNvPicPr>
-                  </pic:nvPicPr>
-                  <pic:blipFill>
-                    <a:blip r:embed="rId4" cstate="print">
-                      <a:extLst>
-                        <a:ext uri="{28A0092B-C50C-407E-A947-70E740481C1C}">
-                          <a14:useLocalDpi xmlns:a14="http://schemas.microsoft.com/office/drawing/2010/main" val="0"/>
-                        </a:ext>
-                      </a:extLst>
-                    </a:blip>
-                    <a:srcRect/>
-                    <a:stretch>
-                      <a:fillRect/>
-                    </a:stretch>
-                  </pic:blipFill>
-                  <pic:spPr bwMode="auto">
-                    <a:xfrm>
-                      <a:off x="0" y="0"/>
-                      <a:ext cx="4251725" cy="5513844"/>
-                    </a:xfrm>
-                    <a:prstGeom prst="rect">
-                      <a:avLst/>
-                    </a:prstGeom>
-                    <a:noFill/>
-                    <a:ln>
-                      <a:noFill/>
-                    </a:ln>
-                  </pic:spPr>
-                </pic:pic>
-              </a:graphicData>
-            </a:graphic>
-          </wp:inline>
-        </w:drawing>
-      </w:r>
     </w:p>
     <w:p>
       <w:pPr>
@@ -740,7 +2510,7 @@
 </file>
 
 <file path=word/styles.xml><?xml version="1.0" encoding="utf-8"?>
-<w:styles xmlns:mc="http://schemas.openxmlformats.org/markup-compatibility/2006" xmlns:r="http://schemas.openxmlformats.org/officeDocument/2006/relationships" xmlns:w="http://schemas.openxmlformats.org/wordprocessingml/2006/main" xmlns:w14="http://schemas.microsoft.com/office/word/2010/wordml" xmlns:w15="http://schemas.microsoft.com/office/word/2012/wordml" xmlns:w16cex="http://schemas.microsoft.com/office/word/2018/wordml/cex" xmlns:w16cid="http://schemas.microsoft.com/office/word/2016/wordml/cid" xmlns:w16="http://schemas.microsoft.com/office/word/2018/wordml" xmlns:w16sdtdh="http://schemas.microsoft.com/office/word/2020/wordml/sdtdatahash" xmlns:w16se="http://schemas.microsoft.com/office/word/2015/wordml/symex" mc:Ignorable="w14 w15 w16se w16cid w16 w16cex w16sdtdh">
+<w:styles xmlns:mc="http://schemas.openxmlformats.org/markup-compatibility/2006" xmlns:r="http://schemas.openxmlformats.org/officeDocument/2006/relationships" xmlns:w="http://schemas.openxmlformats.org/wordprocessingml/2006/main" xmlns:w14="http://schemas.microsoft.com/office/word/2010/wordml" xmlns:w15="http://schemas.microsoft.com/office/word/2012/wordml" xmlns:w16cid="http://schemas.microsoft.com/office/word/2016/wordml/cid" xmlns:w16se="http://schemas.microsoft.com/office/word/2015/wordml/symex" mc:Ignorable="w14 w15 w16se w16cid">
   <w:docDefaults>
     <w:rPrDefault>
       <w:rPr>
@@ -758,7 +2528,7 @@
       </w:pPr>
     </w:pPrDefault>
   </w:docDefaults>
-  <w:latentStyles w:defLockedState="0" w:defUIPriority="99" w:defSemiHidden="0" w:defUnhideWhenUsed="0" w:defQFormat="0" w:count="376">
+  <w:latentStyles w:defLockedState="0" w:defUIPriority="99" w:defSemiHidden="0" w:defUnhideWhenUsed="0" w:defQFormat="0" w:count="375">
     <w:lsdException w:name="Normal" w:uiPriority="0" w:qFormat="1"/>
     <w:lsdException w:name="heading 1" w:uiPriority="9" w:qFormat="1"/>
     <w:lsdException w:name="heading 2" w:semiHidden="1" w:uiPriority="9" w:unhideWhenUsed="1" w:qFormat="1"/>
@@ -1134,7 +2904,6 @@
     <w:lsdException w:name="Smart Hyperlink" w:semiHidden="1" w:unhideWhenUsed="1"/>
     <w:lsdException w:name="Hashtag" w:semiHidden="1" w:unhideWhenUsed="1"/>
     <w:lsdException w:name="Unresolved Mention" w:semiHidden="1" w:unhideWhenUsed="1"/>
-    <w:lsdException w:name="Smart Link" w:semiHidden="1" w:unhideWhenUsed="1"/>
   </w:latentStyles>
   <w:style w:type="paragraph" w:default="1" w:styleId="Normal">
     <w:name w:val="Normal"/>
@@ -1166,6 +2935,188 @@
     <w:uiPriority w:val="99"/>
     <w:semiHidden/>
     <w:unhideWhenUsed/>
+  </w:style>
+  <w:style w:type="table" w:styleId="Tabelacomgrade">
+    <w:name w:val="Table Grid"/>
+    <w:basedOn w:val="Tabelanormal"/>
+    <w:uiPriority w:val="39"/>
+    <w:rsid w:val="009D01C6"/>
+    <w:pPr>
+      <w:spacing w:after="0" w:line="240" w:lineRule="auto"/>
+    </w:pPr>
+    <w:tblPr>
+      <w:tblBorders>
+        <w:top w:val="single" w:sz="4" w:space="0" w:color="auto"/>
+        <w:left w:val="single" w:sz="4" w:space="0" w:color="auto"/>
+        <w:bottom w:val="single" w:sz="4" w:space="0" w:color="auto"/>
+        <w:right w:val="single" w:sz="4" w:space="0" w:color="auto"/>
+        <w:insideH w:val="single" w:sz="4" w:space="0" w:color="auto"/>
+        <w:insideV w:val="single" w:sz="4" w:space="0" w:color="auto"/>
+      </w:tblBorders>
+    </w:tblPr>
+  </w:style>
+  <w:style w:type="table" w:styleId="TabeladeGrade1Clara-nfase4">
+    <w:name w:val="Grid Table 1 Light Accent 4"/>
+    <w:basedOn w:val="Tabelanormal"/>
+    <w:uiPriority w:val="46"/>
+    <w:rsid w:val="009D01C6"/>
+    <w:pPr>
+      <w:spacing w:after="0" w:line="240" w:lineRule="auto"/>
+    </w:pPr>
+    <w:tblPr>
+      <w:tblStyleRowBandSize w:val="1"/>
+      <w:tblStyleColBandSize w:val="1"/>
+      <w:tblBorders>
+        <w:top w:val="single" w:sz="4" w:space="0" w:color="FFE599" w:themeColor="accent4" w:themeTint="66"/>
+        <w:left w:val="single" w:sz="4" w:space="0" w:color="FFE599" w:themeColor="accent4" w:themeTint="66"/>
+        <w:bottom w:val="single" w:sz="4" w:space="0" w:color="FFE599" w:themeColor="accent4" w:themeTint="66"/>
+        <w:right w:val="single" w:sz="4" w:space="0" w:color="FFE599" w:themeColor="accent4" w:themeTint="66"/>
+        <w:insideH w:val="single" w:sz="4" w:space="0" w:color="FFE599" w:themeColor="accent4" w:themeTint="66"/>
+        <w:insideV w:val="single" w:sz="4" w:space="0" w:color="FFE599" w:themeColor="accent4" w:themeTint="66"/>
+      </w:tblBorders>
+    </w:tblPr>
+    <w:tblStylePr w:type="firstRow">
+      <w:rPr>
+        <w:b/>
+        <w:bCs/>
+      </w:rPr>
+      <w:tblPr/>
+      <w:tcPr>
+        <w:tcBorders>
+          <w:bottom w:val="single" w:sz="12" w:space="0" w:color="FFD966" w:themeColor="accent4" w:themeTint="99"/>
+        </w:tcBorders>
+      </w:tcPr>
+    </w:tblStylePr>
+    <w:tblStylePr w:type="lastRow">
+      <w:rPr>
+        <w:b/>
+        <w:bCs/>
+      </w:rPr>
+      <w:tblPr/>
+      <w:tcPr>
+        <w:tcBorders>
+          <w:top w:val="double" w:sz="2" w:space="0" w:color="FFD966" w:themeColor="accent4" w:themeTint="99"/>
+        </w:tcBorders>
+      </w:tcPr>
+    </w:tblStylePr>
+    <w:tblStylePr w:type="firstCol">
+      <w:rPr>
+        <w:b/>
+        <w:bCs/>
+      </w:rPr>
+    </w:tblStylePr>
+    <w:tblStylePr w:type="lastCol">
+      <w:rPr>
+        <w:b/>
+        <w:bCs/>
+      </w:rPr>
+    </w:tblStylePr>
+  </w:style>
+  <w:style w:type="table" w:styleId="TabeladeGrade5Escura-nfase4">
+    <w:name w:val="Grid Table 5 Dark Accent 4"/>
+    <w:basedOn w:val="Tabelanormal"/>
+    <w:uiPriority w:val="50"/>
+    <w:rsid w:val="009D01C6"/>
+    <w:pPr>
+      <w:spacing w:after="0" w:line="240" w:lineRule="auto"/>
+    </w:pPr>
+    <w:tblPr>
+      <w:tblStyleRowBandSize w:val="1"/>
+      <w:tblStyleColBandSize w:val="1"/>
+      <w:tblBorders>
+        <w:top w:val="single" w:sz="4" w:space="0" w:color="FFFFFF" w:themeColor="background1"/>
+        <w:left w:val="single" w:sz="4" w:space="0" w:color="FFFFFF" w:themeColor="background1"/>
+        <w:bottom w:val="single" w:sz="4" w:space="0" w:color="FFFFFF" w:themeColor="background1"/>
+        <w:right w:val="single" w:sz="4" w:space="0" w:color="FFFFFF" w:themeColor="background1"/>
+        <w:insideH w:val="single" w:sz="4" w:space="0" w:color="FFFFFF" w:themeColor="background1"/>
+        <w:insideV w:val="single" w:sz="4" w:space="0" w:color="FFFFFF" w:themeColor="background1"/>
+      </w:tblBorders>
+    </w:tblPr>
+    <w:tcPr>
+      <w:shd w:val="clear" w:color="auto" w:fill="FFF2CC" w:themeFill="accent4" w:themeFillTint="33"/>
+    </w:tcPr>
+    <w:tblStylePr w:type="firstRow">
+      <w:rPr>
+        <w:b/>
+        <w:bCs/>
+        <w:color w:val="FFFFFF" w:themeColor="background1"/>
+      </w:rPr>
+      <w:tblPr/>
+      <w:tcPr>
+        <w:tcBorders>
+          <w:top w:val="single" w:sz="4" w:space="0" w:color="FFFFFF" w:themeColor="background1"/>
+          <w:left w:val="single" w:sz="4" w:space="0" w:color="FFFFFF" w:themeColor="background1"/>
+          <w:right w:val="single" w:sz="4" w:space="0" w:color="FFFFFF" w:themeColor="background1"/>
+          <w:insideH w:val="nil"/>
+          <w:insideV w:val="nil"/>
+        </w:tcBorders>
+        <w:shd w:val="clear" w:color="auto" w:fill="FFC000" w:themeFill="accent4"/>
+      </w:tcPr>
+    </w:tblStylePr>
+    <w:tblStylePr w:type="lastRow">
+      <w:rPr>
+        <w:b/>
+        <w:bCs/>
+        <w:color w:val="FFFFFF" w:themeColor="background1"/>
+      </w:rPr>
+      <w:tblPr/>
+      <w:tcPr>
+        <w:tcBorders>
+          <w:left w:val="single" w:sz="4" w:space="0" w:color="FFFFFF" w:themeColor="background1"/>
+          <w:bottom w:val="single" w:sz="4" w:space="0" w:color="FFFFFF" w:themeColor="background1"/>
+          <w:right w:val="single" w:sz="4" w:space="0" w:color="FFFFFF" w:themeColor="background1"/>
+          <w:insideH w:val="nil"/>
+          <w:insideV w:val="nil"/>
+        </w:tcBorders>
+        <w:shd w:val="clear" w:color="auto" w:fill="FFC000" w:themeFill="accent4"/>
+      </w:tcPr>
+    </w:tblStylePr>
+    <w:tblStylePr w:type="firstCol">
+      <w:rPr>
+        <w:b/>
+        <w:bCs/>
+        <w:color w:val="FFFFFF" w:themeColor="background1"/>
+      </w:rPr>
+      <w:tblPr/>
+      <w:tcPr>
+        <w:tcBorders>
+          <w:top w:val="single" w:sz="4" w:space="0" w:color="FFFFFF" w:themeColor="background1"/>
+          <w:left w:val="single" w:sz="4" w:space="0" w:color="FFFFFF" w:themeColor="background1"/>
+          <w:bottom w:val="single" w:sz="4" w:space="0" w:color="FFFFFF" w:themeColor="background1"/>
+          <w:insideV w:val="nil"/>
+        </w:tcBorders>
+        <w:shd w:val="clear" w:color="auto" w:fill="FFC000" w:themeFill="accent4"/>
+      </w:tcPr>
+    </w:tblStylePr>
+    <w:tblStylePr w:type="lastCol">
+      <w:rPr>
+        <w:b/>
+        <w:bCs/>
+        <w:color w:val="FFFFFF" w:themeColor="background1"/>
+      </w:rPr>
+      <w:tblPr/>
+      <w:tcPr>
+        <w:tcBorders>
+          <w:top w:val="single" w:sz="4" w:space="0" w:color="FFFFFF" w:themeColor="background1"/>
+          <w:bottom w:val="single" w:sz="4" w:space="0" w:color="FFFFFF" w:themeColor="background1"/>
+          <w:right w:val="single" w:sz="4" w:space="0" w:color="FFFFFF" w:themeColor="background1"/>
+          <w:insideV w:val="nil"/>
+        </w:tcBorders>
+        <w:shd w:val="clear" w:color="auto" w:fill="FFC000" w:themeFill="accent4"/>
+      </w:tcPr>
+    </w:tblStylePr>
+    <w:tblStylePr w:type="band1Vert">
+      <w:tblPr/>
+      <w:tcPr>
+        <w:shd w:val="clear" w:color="auto" w:fill="FFE599" w:themeFill="accent4" w:themeFillTint="66"/>
+      </w:tcPr>
+    </w:tblStylePr>
+    <w:tblStylePr w:type="band1Horz">
+      <w:tblPr/>
+      <w:tcPr>
+        <w:shd w:val="clear" w:color="auto" w:fill="FFE599" w:themeFill="accent4" w:themeFillTint="66"/>
+      </w:tcPr>
+    </w:tblStylePr>
   </w:style>
 </w:styles>
 </file>

</xml_diff>